<commit_message>
them chi tiết hệ thống
</commit_message>
<xml_diff>
--- a/Design/baoson.docx
+++ b/Design/baoson.docx
@@ -1469,6 +1469,2461 @@
           </wp:inline>
         </w:drawing>
       </w:r>
+    </w:p>
+    <w:p>
+      <w:pPr>
+        <w:rPr>
+          <w:sz w:val="30"/>
+          <w:szCs w:val="30"/>
+        </w:rPr>
+      </w:pPr>
+    </w:p>
+    <w:tbl>
+      <w:tblPr>
+        <w:tblStyle w:val="DanhschBng4-Nhnmanh5"/>
+        <w:tblW w:w="0" w:type="auto"/>
+        <w:tblLook w:val="04A0" w:firstRow="1" w:lastRow="0" w:firstColumn="1" w:lastColumn="0" w:noHBand="0" w:noVBand="1"/>
+      </w:tblPr>
+      <w:tblGrid>
+        <w:gridCol w:w="2827"/>
+        <w:gridCol w:w="6029"/>
+      </w:tblGrid>
+      <w:tr>
+        <w:trPr>
+          <w:cnfStyle w:val="100000000000" w:firstRow="1" w:lastRow="0" w:firstColumn="0" w:lastColumn="0" w:oddVBand="0" w:evenVBand="0" w:oddHBand="0" w:evenHBand="0" w:firstRowFirstColumn="0" w:firstRowLastColumn="0" w:lastRowFirstColumn="0" w:lastRowLastColumn="0"/>
+        </w:trPr>
+        <w:tc>
+          <w:tcPr>
+            <w:cnfStyle w:val="001000000000" w:firstRow="0" w:lastRow="0" w:firstColumn="1" w:lastColumn="0" w:oddVBand="0" w:evenVBand="0" w:oddHBand="0" w:evenHBand="0" w:firstRowFirstColumn="0" w:firstRowLastColumn="0" w:lastRowFirstColumn="0" w:lastRowLastColumn="0"/>
+            <w:tcW w:w="2827" w:type="dxa"/>
+          </w:tcPr>
+          <w:p>
+            <w:pPr>
+              <w:jc w:val="center"/>
+              <w:rPr>
+                <w:rFonts w:ascii="Times New Roman" w:hAnsi="Times New Roman" w:cs="Times New Roman"/>
+                <w:sz w:val="26"/>
+                <w:szCs w:val="26"/>
+                <w:lang w:val="vi-VN"/>
+              </w:rPr>
+            </w:pPr>
+            <w:r>
+              <w:rPr>
+                <w:rFonts w:ascii="Times New Roman" w:hAnsi="Times New Roman" w:cs="Times New Roman"/>
+                <w:sz w:val="26"/>
+                <w:szCs w:val="26"/>
+                <w:lang w:val="vi-VN"/>
+              </w:rPr>
+              <w:t>Tên use case</w:t>
+            </w:r>
+          </w:p>
+        </w:tc>
+        <w:tc>
+          <w:tcPr>
+            <w:tcW w:w="6029" w:type="dxa"/>
+          </w:tcPr>
+          <w:p>
+            <w:pPr>
+              <w:cnfStyle w:val="100000000000" w:firstRow="1" w:lastRow="0" w:firstColumn="0" w:lastColumn="0" w:oddVBand="0" w:evenVBand="0" w:oddHBand="0" w:evenHBand="0" w:firstRowFirstColumn="0" w:firstRowLastColumn="0" w:lastRowFirstColumn="0" w:lastRowLastColumn="0"/>
+              <w:rPr>
+                <w:rFonts w:ascii="Times New Roman" w:hAnsi="Times New Roman" w:cs="Times New Roman"/>
+                <w:sz w:val="26"/>
+                <w:szCs w:val="26"/>
+              </w:rPr>
+            </w:pPr>
+            <w:r>
+              <w:rPr>
+                <w:rFonts w:ascii="Times New Roman" w:hAnsi="Times New Roman" w:cs="Times New Roman"/>
+                <w:sz w:val="26"/>
+                <w:szCs w:val="26"/>
+                <w:lang w:val="vi-VN"/>
+              </w:rPr>
+              <w:t xml:space="preserve"> Quản lý </w:t>
+            </w:r>
+            <w:r>
+              <w:rPr>
+                <w:rFonts w:ascii="Times New Roman" w:hAnsi="Times New Roman" w:cs="Times New Roman"/>
+                <w:sz w:val="26"/>
+                <w:szCs w:val="26"/>
+              </w:rPr>
+              <w:t>tin quảng cáo</w:t>
+            </w:r>
+          </w:p>
+        </w:tc>
+      </w:tr>
+      <w:tr>
+        <w:trPr>
+          <w:cnfStyle w:val="000000100000" w:firstRow="0" w:lastRow="0" w:firstColumn="0" w:lastColumn="0" w:oddVBand="0" w:evenVBand="0" w:oddHBand="1" w:evenHBand="0" w:firstRowFirstColumn="0" w:firstRowLastColumn="0" w:lastRowFirstColumn="0" w:lastRowLastColumn="0"/>
+        </w:trPr>
+        <w:tc>
+          <w:tcPr>
+            <w:cnfStyle w:val="001000000000" w:firstRow="0" w:lastRow="0" w:firstColumn="1" w:lastColumn="0" w:oddVBand="0" w:evenVBand="0" w:oddHBand="0" w:evenHBand="0" w:firstRowFirstColumn="0" w:firstRowLastColumn="0" w:lastRowFirstColumn="0" w:lastRowLastColumn="0"/>
+            <w:tcW w:w="2827" w:type="dxa"/>
+          </w:tcPr>
+          <w:p>
+            <w:pPr>
+              <w:jc w:val="center"/>
+              <w:rPr>
+                <w:rFonts w:ascii="Times New Roman" w:hAnsi="Times New Roman" w:cs="Times New Roman"/>
+                <w:sz w:val="26"/>
+                <w:szCs w:val="26"/>
+                <w:lang w:val="vi-VN"/>
+              </w:rPr>
+            </w:pPr>
+            <w:r>
+              <w:rPr>
+                <w:rFonts w:ascii="Times New Roman" w:hAnsi="Times New Roman" w:cs="Times New Roman"/>
+                <w:sz w:val="26"/>
+                <w:szCs w:val="26"/>
+                <w:lang w:val="vi-VN"/>
+              </w:rPr>
+              <w:t>Tóm tắt</w:t>
+            </w:r>
+          </w:p>
+        </w:tc>
+        <w:tc>
+          <w:tcPr>
+            <w:tcW w:w="6029" w:type="dxa"/>
+          </w:tcPr>
+          <w:p>
+            <w:pPr>
+              <w:cnfStyle w:val="000000100000" w:firstRow="0" w:lastRow="0" w:firstColumn="0" w:lastColumn="0" w:oddVBand="0" w:evenVBand="0" w:oddHBand="1" w:evenHBand="0" w:firstRowFirstColumn="0" w:firstRowLastColumn="0" w:lastRowFirstColumn="0" w:lastRowLastColumn="0"/>
+              <w:rPr>
+                <w:rFonts w:ascii="Times New Roman" w:hAnsi="Times New Roman" w:cs="Times New Roman"/>
+                <w:sz w:val="26"/>
+                <w:szCs w:val="26"/>
+              </w:rPr>
+            </w:pPr>
+            <w:r>
+              <w:rPr>
+                <w:rFonts w:ascii="Times New Roman" w:hAnsi="Times New Roman" w:cs="Times New Roman"/>
+                <w:sz w:val="26"/>
+                <w:szCs w:val="26"/>
+                <w:lang w:val="vi-VN"/>
+              </w:rPr>
+              <w:t xml:space="preserve">Nhân viên thực hiện các hành động quản lý </w:t>
+            </w:r>
+            <w:r>
+              <w:rPr>
+                <w:rFonts w:ascii="Times New Roman" w:hAnsi="Times New Roman" w:cs="Times New Roman"/>
+                <w:sz w:val="26"/>
+                <w:szCs w:val="26"/>
+              </w:rPr>
+              <w:t>tin quảng cáo</w:t>
+            </w:r>
+          </w:p>
+        </w:tc>
+      </w:tr>
+      <w:tr>
+        <w:tc>
+          <w:tcPr>
+            <w:cnfStyle w:val="001000000000" w:firstRow="0" w:lastRow="0" w:firstColumn="1" w:lastColumn="0" w:oddVBand="0" w:evenVBand="0" w:oddHBand="0" w:evenHBand="0" w:firstRowFirstColumn="0" w:firstRowLastColumn="0" w:lastRowFirstColumn="0" w:lastRowLastColumn="0"/>
+            <w:tcW w:w="2827" w:type="dxa"/>
+          </w:tcPr>
+          <w:p>
+            <w:pPr>
+              <w:jc w:val="center"/>
+              <w:rPr>
+                <w:rFonts w:ascii="Times New Roman" w:hAnsi="Times New Roman" w:cs="Times New Roman"/>
+                <w:sz w:val="26"/>
+                <w:szCs w:val="26"/>
+                <w:lang w:val="vi-VN"/>
+              </w:rPr>
+            </w:pPr>
+            <w:r>
+              <w:rPr>
+                <w:rFonts w:ascii="Times New Roman" w:hAnsi="Times New Roman" w:cs="Times New Roman"/>
+                <w:sz w:val="26"/>
+                <w:szCs w:val="26"/>
+                <w:lang w:val="vi-VN"/>
+              </w:rPr>
+              <w:t>Tác nhân</w:t>
+            </w:r>
+          </w:p>
+        </w:tc>
+        <w:tc>
+          <w:tcPr>
+            <w:tcW w:w="6029" w:type="dxa"/>
+          </w:tcPr>
+          <w:p>
+            <w:pPr>
+              <w:cnfStyle w:val="000000000000" w:firstRow="0" w:lastRow="0" w:firstColumn="0" w:lastColumn="0" w:oddVBand="0" w:evenVBand="0" w:oddHBand="0" w:evenHBand="0" w:firstRowFirstColumn="0" w:firstRowLastColumn="0" w:lastRowFirstColumn="0" w:lastRowLastColumn="0"/>
+              <w:rPr>
+                <w:rFonts w:ascii="Times New Roman" w:hAnsi="Times New Roman" w:cs="Times New Roman"/>
+                <w:sz w:val="26"/>
+                <w:szCs w:val="26"/>
+                <w:lang w:val="vi-VN"/>
+              </w:rPr>
+            </w:pPr>
+            <w:r>
+              <w:rPr>
+                <w:rFonts w:ascii="Times New Roman" w:hAnsi="Times New Roman" w:cs="Times New Roman"/>
+                <w:sz w:val="26"/>
+                <w:szCs w:val="26"/>
+                <w:lang w:val="vi-VN"/>
+              </w:rPr>
+              <w:t>Nhân viên quản lý</w:t>
+            </w:r>
+          </w:p>
+        </w:tc>
+      </w:tr>
+      <w:tr>
+        <w:trPr>
+          <w:cnfStyle w:val="000000100000" w:firstRow="0" w:lastRow="0" w:firstColumn="0" w:lastColumn="0" w:oddVBand="0" w:evenVBand="0" w:oddHBand="1" w:evenHBand="0" w:firstRowFirstColumn="0" w:firstRowLastColumn="0" w:lastRowFirstColumn="0" w:lastRowLastColumn="0"/>
+        </w:trPr>
+        <w:tc>
+          <w:tcPr>
+            <w:cnfStyle w:val="001000000000" w:firstRow="0" w:lastRow="0" w:firstColumn="1" w:lastColumn="0" w:oddVBand="0" w:evenVBand="0" w:oddHBand="0" w:evenHBand="0" w:firstRowFirstColumn="0" w:firstRowLastColumn="0" w:lastRowFirstColumn="0" w:lastRowLastColumn="0"/>
+            <w:tcW w:w="2827" w:type="dxa"/>
+          </w:tcPr>
+          <w:p>
+            <w:pPr>
+              <w:jc w:val="center"/>
+              <w:rPr>
+                <w:rFonts w:ascii="Times New Roman" w:hAnsi="Times New Roman" w:cs="Times New Roman"/>
+                <w:sz w:val="26"/>
+                <w:szCs w:val="26"/>
+                <w:lang w:val="vi-VN"/>
+              </w:rPr>
+            </w:pPr>
+            <w:r>
+              <w:rPr>
+                <w:rFonts w:ascii="Times New Roman" w:hAnsi="Times New Roman" w:cs="Times New Roman"/>
+                <w:sz w:val="26"/>
+                <w:szCs w:val="26"/>
+                <w:lang w:val="vi-VN"/>
+              </w:rPr>
+              <w:t>Use case liên quan</w:t>
+            </w:r>
+          </w:p>
+        </w:tc>
+        <w:tc>
+          <w:tcPr>
+            <w:tcW w:w="6029" w:type="dxa"/>
+          </w:tcPr>
+          <w:p>
+            <w:pPr>
+              <w:cnfStyle w:val="000000100000" w:firstRow="0" w:lastRow="0" w:firstColumn="0" w:lastColumn="0" w:oddVBand="0" w:evenVBand="0" w:oddHBand="1" w:evenHBand="0" w:firstRowFirstColumn="0" w:firstRowLastColumn="0" w:lastRowFirstColumn="0" w:lastRowLastColumn="0"/>
+              <w:rPr>
+                <w:rFonts w:ascii="Times New Roman" w:hAnsi="Times New Roman" w:cs="Times New Roman"/>
+                <w:sz w:val="26"/>
+                <w:szCs w:val="26"/>
+                <w:lang w:val="vi-VN"/>
+              </w:rPr>
+            </w:pPr>
+          </w:p>
+        </w:tc>
+      </w:tr>
+      <w:tr>
+        <w:tc>
+          <w:tcPr>
+            <w:cnfStyle w:val="001000000000" w:firstRow="0" w:lastRow="0" w:firstColumn="1" w:lastColumn="0" w:oddVBand="0" w:evenVBand="0" w:oddHBand="0" w:evenHBand="0" w:firstRowFirstColumn="0" w:firstRowLastColumn="0" w:lastRowFirstColumn="0" w:lastRowLastColumn="0"/>
+            <w:tcW w:w="2827" w:type="dxa"/>
+          </w:tcPr>
+          <w:p>
+            <w:pPr>
+              <w:jc w:val="center"/>
+              <w:rPr>
+                <w:rFonts w:ascii="Times New Roman" w:hAnsi="Times New Roman" w:cs="Times New Roman"/>
+                <w:sz w:val="26"/>
+                <w:szCs w:val="26"/>
+                <w:lang w:val="vi-VN"/>
+              </w:rPr>
+            </w:pPr>
+            <w:r>
+              <w:rPr>
+                <w:rFonts w:ascii="Times New Roman" w:hAnsi="Times New Roman" w:cs="Times New Roman"/>
+                <w:sz w:val="26"/>
+                <w:szCs w:val="26"/>
+                <w:lang w:val="vi-VN"/>
+              </w:rPr>
+              <w:t>Dòng sự kiện chính</w:t>
+            </w:r>
+          </w:p>
+        </w:tc>
+        <w:tc>
+          <w:tcPr>
+            <w:tcW w:w="6029" w:type="dxa"/>
+          </w:tcPr>
+          <w:p>
+            <w:pPr>
+              <w:spacing w:line="360" w:lineRule="auto"/>
+              <w:cnfStyle w:val="000000000000" w:firstRow="0" w:lastRow="0" w:firstColumn="0" w:lastColumn="0" w:oddVBand="0" w:evenVBand="0" w:oddHBand="0" w:evenHBand="0" w:firstRowFirstColumn="0" w:firstRowLastColumn="0" w:lastRowFirstColumn="0" w:lastRowLastColumn="0"/>
+              <w:rPr>
+                <w:rFonts w:ascii="Times New Roman" w:hAnsi="Times New Roman" w:cs="Times New Roman"/>
+                <w:sz w:val="26"/>
+                <w:szCs w:val="26"/>
+              </w:rPr>
+            </w:pPr>
+            <w:r>
+              <w:rPr>
+                <w:rFonts w:ascii="Times New Roman" w:hAnsi="Times New Roman" w:cs="Times New Roman"/>
+                <w:sz w:val="26"/>
+                <w:szCs w:val="26"/>
+                <w:lang w:val="vi-VN"/>
+              </w:rPr>
+              <w:t xml:space="preserve">Xem: Danh sách </w:t>
+            </w:r>
+            <w:r>
+              <w:rPr>
+                <w:rFonts w:ascii="Times New Roman" w:hAnsi="Times New Roman" w:cs="Times New Roman"/>
+                <w:sz w:val="26"/>
+                <w:szCs w:val="26"/>
+              </w:rPr>
+              <w:t xml:space="preserve">tin quảng cáo </w:t>
+            </w:r>
+            <w:r>
+              <w:rPr>
+                <w:rFonts w:ascii="Times New Roman" w:hAnsi="Times New Roman" w:cs="Times New Roman"/>
+                <w:sz w:val="26"/>
+                <w:szCs w:val="26"/>
+                <w:lang w:val="vi-VN"/>
+              </w:rPr>
+              <w:t xml:space="preserve">được </w:t>
+            </w:r>
+            <w:r>
+              <w:rPr>
+                <w:rFonts w:ascii="Times New Roman" w:hAnsi="Times New Roman" w:cs="Times New Roman"/>
+                <w:sz w:val="26"/>
+                <w:szCs w:val="26"/>
+              </w:rPr>
+              <w:t>tạo bởi nhân viện muốn quảng cáo cho sản phẩm</w:t>
+            </w:r>
+          </w:p>
+          <w:p>
+            <w:pPr>
+              <w:spacing w:line="360" w:lineRule="auto"/>
+              <w:cnfStyle w:val="000000000000" w:firstRow="0" w:lastRow="0" w:firstColumn="0" w:lastColumn="0" w:oddVBand="0" w:evenVBand="0" w:oddHBand="0" w:evenHBand="0" w:firstRowFirstColumn="0" w:firstRowLastColumn="0" w:lastRowFirstColumn="0" w:lastRowLastColumn="0"/>
+              <w:rPr>
+                <w:rFonts w:ascii="Times New Roman" w:hAnsi="Times New Roman" w:cs="Times New Roman"/>
+                <w:sz w:val="26"/>
+                <w:szCs w:val="26"/>
+                <w:lang w:val="vi-VN"/>
+              </w:rPr>
+            </w:pPr>
+            <w:r>
+              <w:rPr>
+                <w:rFonts w:ascii="Times New Roman" w:hAnsi="Times New Roman" w:cs="Times New Roman"/>
+                <w:sz w:val="26"/>
+                <w:szCs w:val="26"/>
+                <w:lang w:val="vi-VN"/>
+              </w:rPr>
+              <w:t>Tạo:</w:t>
+            </w:r>
+          </w:p>
+          <w:p>
+            <w:pPr>
+              <w:pStyle w:val="oancuaDanhsach"/>
+              <w:numPr>
+                <w:ilvl w:val="3"/>
+                <w:numId w:val="4"/>
+              </w:numPr>
+              <w:spacing w:line="360" w:lineRule="auto"/>
+              <w:ind w:left="754" w:hanging="720"/>
+              <w:cnfStyle w:val="000000000000" w:firstRow="0" w:lastRow="0" w:firstColumn="0" w:lastColumn="0" w:oddVBand="0" w:evenVBand="0" w:oddHBand="0" w:evenHBand="0" w:firstRowFirstColumn="0" w:firstRowLastColumn="0" w:lastRowFirstColumn="0" w:lastRowLastColumn="0"/>
+              <w:rPr>
+                <w:rFonts w:ascii="Times New Roman" w:hAnsi="Times New Roman" w:cs="Times New Roman"/>
+                <w:sz w:val="26"/>
+                <w:szCs w:val="26"/>
+                <w:lang w:val="vi-VN"/>
+              </w:rPr>
+            </w:pPr>
+            <w:r>
+              <w:rPr>
+                <w:rFonts w:ascii="Times New Roman" w:hAnsi="Times New Roman" w:cs="Times New Roman"/>
+                <w:sz w:val="26"/>
+                <w:szCs w:val="26"/>
+                <w:lang w:val="vi-VN"/>
+              </w:rPr>
+              <w:t xml:space="preserve">Bấm vào nút </w:t>
+            </w:r>
+            <w:r>
+              <w:rPr>
+                <w:rFonts w:ascii="Times New Roman" w:hAnsi="Times New Roman" w:cs="Times New Roman"/>
+                <w:b/>
+                <w:sz w:val="26"/>
+                <w:szCs w:val="26"/>
+              </w:rPr>
+              <w:t>thêm tin quảng cáo</w:t>
+            </w:r>
+          </w:p>
+          <w:p>
+            <w:pPr>
+              <w:pStyle w:val="oancuaDanhsach"/>
+              <w:numPr>
+                <w:ilvl w:val="3"/>
+                <w:numId w:val="4"/>
+              </w:numPr>
+              <w:spacing w:line="360" w:lineRule="auto"/>
+              <w:ind w:left="754" w:hanging="720"/>
+              <w:cnfStyle w:val="000000000000" w:firstRow="0" w:lastRow="0" w:firstColumn="0" w:lastColumn="0" w:oddVBand="0" w:evenVBand="0" w:oddHBand="0" w:evenHBand="0" w:firstRowFirstColumn="0" w:firstRowLastColumn="0" w:lastRowFirstColumn="0" w:lastRowLastColumn="0"/>
+              <w:rPr>
+                <w:rFonts w:ascii="Times New Roman" w:hAnsi="Times New Roman" w:cs="Times New Roman"/>
+                <w:sz w:val="26"/>
+                <w:szCs w:val="26"/>
+                <w:lang w:val="vi-VN"/>
+              </w:rPr>
+            </w:pPr>
+            <w:r>
+              <w:rPr>
+                <w:rFonts w:ascii="Times New Roman" w:hAnsi="Times New Roman" w:cs="Times New Roman"/>
+                <w:sz w:val="26"/>
+                <w:szCs w:val="26"/>
+                <w:lang w:val="vi-VN"/>
+              </w:rPr>
+              <w:t>Nhập thông tin cần thiết</w:t>
+            </w:r>
+          </w:p>
+          <w:p>
+            <w:pPr>
+              <w:pStyle w:val="oancuaDanhsach"/>
+              <w:numPr>
+                <w:ilvl w:val="3"/>
+                <w:numId w:val="4"/>
+              </w:numPr>
+              <w:spacing w:line="360" w:lineRule="auto"/>
+              <w:ind w:left="754" w:hanging="720"/>
+              <w:cnfStyle w:val="000000000000" w:firstRow="0" w:lastRow="0" w:firstColumn="0" w:lastColumn="0" w:oddVBand="0" w:evenVBand="0" w:oddHBand="0" w:evenHBand="0" w:firstRowFirstColumn="0" w:firstRowLastColumn="0" w:lastRowFirstColumn="0" w:lastRowLastColumn="0"/>
+              <w:rPr>
+                <w:rFonts w:ascii="Times New Roman" w:hAnsi="Times New Roman" w:cs="Times New Roman"/>
+                <w:sz w:val="26"/>
+                <w:szCs w:val="26"/>
+                <w:lang w:val="vi-VN"/>
+              </w:rPr>
+            </w:pPr>
+            <w:r>
+              <w:rPr>
+                <w:rFonts w:ascii="Times New Roman" w:hAnsi="Times New Roman" w:cs="Times New Roman"/>
+                <w:sz w:val="26"/>
+                <w:szCs w:val="26"/>
+                <w:lang w:val="vi-VN"/>
+              </w:rPr>
+              <w:t xml:space="preserve">Bấm nút </w:t>
+            </w:r>
+            <w:r>
+              <w:rPr>
+                <w:rFonts w:ascii="Times New Roman" w:hAnsi="Times New Roman" w:cs="Times New Roman"/>
+                <w:b/>
+                <w:sz w:val="26"/>
+                <w:szCs w:val="26"/>
+                <w:lang w:val="vi-VN"/>
+              </w:rPr>
+              <w:t>Xác nhận</w:t>
+            </w:r>
+          </w:p>
+        </w:tc>
+      </w:tr>
+      <w:tr>
+        <w:trPr>
+          <w:cnfStyle w:val="000000100000" w:firstRow="0" w:lastRow="0" w:firstColumn="0" w:lastColumn="0" w:oddVBand="0" w:evenVBand="0" w:oddHBand="1" w:evenHBand="0" w:firstRowFirstColumn="0" w:firstRowLastColumn="0" w:lastRowFirstColumn="0" w:lastRowLastColumn="0"/>
+        </w:trPr>
+        <w:tc>
+          <w:tcPr>
+            <w:cnfStyle w:val="001000000000" w:firstRow="0" w:lastRow="0" w:firstColumn="1" w:lastColumn="0" w:oddVBand="0" w:evenVBand="0" w:oddHBand="0" w:evenHBand="0" w:firstRowFirstColumn="0" w:firstRowLastColumn="0" w:lastRowFirstColumn="0" w:lastRowLastColumn="0"/>
+            <w:tcW w:w="2827" w:type="dxa"/>
+          </w:tcPr>
+          <w:p>
+            <w:pPr>
+              <w:jc w:val="center"/>
+              <w:rPr>
+                <w:rFonts w:ascii="Times New Roman" w:hAnsi="Times New Roman" w:cs="Times New Roman"/>
+                <w:sz w:val="26"/>
+                <w:szCs w:val="26"/>
+                <w:lang w:val="vi-VN"/>
+              </w:rPr>
+            </w:pPr>
+            <w:r>
+              <w:rPr>
+                <w:rFonts w:ascii="Times New Roman" w:hAnsi="Times New Roman" w:cs="Times New Roman"/>
+                <w:sz w:val="26"/>
+                <w:szCs w:val="26"/>
+                <w:lang w:val="vi-VN"/>
+              </w:rPr>
+              <w:t>Dòng sự kiện phụ</w:t>
+            </w:r>
+          </w:p>
+        </w:tc>
+        <w:tc>
+          <w:tcPr>
+            <w:tcW w:w="6029" w:type="dxa"/>
+          </w:tcPr>
+          <w:p>
+            <w:pPr>
+              <w:spacing w:before="120" w:after="120" w:line="360" w:lineRule="auto"/>
+              <w:cnfStyle w:val="000000100000" w:firstRow="0" w:lastRow="0" w:firstColumn="0" w:lastColumn="0" w:oddVBand="0" w:evenVBand="0" w:oddHBand="1" w:evenHBand="0" w:firstRowFirstColumn="0" w:firstRowLastColumn="0" w:lastRowFirstColumn="0" w:lastRowLastColumn="0"/>
+              <w:rPr>
+                <w:rFonts w:ascii="Times New Roman" w:hAnsi="Times New Roman" w:cs="Times New Roman"/>
+                <w:sz w:val="26"/>
+                <w:szCs w:val="26"/>
+                <w:lang w:val="vi-VN"/>
+              </w:rPr>
+            </w:pPr>
+            <w:r>
+              <w:rPr>
+                <w:rFonts w:ascii="Times New Roman" w:hAnsi="Times New Roman" w:cs="Times New Roman"/>
+                <w:sz w:val="26"/>
+                <w:szCs w:val="26"/>
+                <w:lang w:val="vi-VN"/>
+              </w:rPr>
+              <w:t>A3: Nếu nhập thông tin không phù hợp, thực hiện lại bước 2</w:t>
+            </w:r>
+          </w:p>
+        </w:tc>
+      </w:tr>
+      <w:tr>
+        <w:tc>
+          <w:tcPr>
+            <w:cnfStyle w:val="001000000000" w:firstRow="0" w:lastRow="0" w:firstColumn="1" w:lastColumn="0" w:oddVBand="0" w:evenVBand="0" w:oddHBand="0" w:evenHBand="0" w:firstRowFirstColumn="0" w:firstRowLastColumn="0" w:lastRowFirstColumn="0" w:lastRowLastColumn="0"/>
+            <w:tcW w:w="2827" w:type="dxa"/>
+          </w:tcPr>
+          <w:p>
+            <w:pPr>
+              <w:jc w:val="center"/>
+              <w:rPr>
+                <w:rFonts w:ascii="Times New Roman" w:hAnsi="Times New Roman" w:cs="Times New Roman"/>
+                <w:sz w:val="26"/>
+                <w:szCs w:val="26"/>
+                <w:lang w:val="vi-VN"/>
+              </w:rPr>
+            </w:pPr>
+            <w:r>
+              <w:rPr>
+                <w:rFonts w:ascii="Times New Roman" w:hAnsi="Times New Roman" w:cs="Times New Roman"/>
+                <w:sz w:val="26"/>
+                <w:szCs w:val="26"/>
+                <w:lang w:val="vi-VN"/>
+              </w:rPr>
+              <w:t>Điều kiện tiên quyết</w:t>
+            </w:r>
+          </w:p>
+        </w:tc>
+        <w:tc>
+          <w:tcPr>
+            <w:tcW w:w="6029" w:type="dxa"/>
+          </w:tcPr>
+          <w:p>
+            <w:pPr>
+              <w:cnfStyle w:val="000000000000" w:firstRow="0" w:lastRow="0" w:firstColumn="0" w:lastColumn="0" w:oddVBand="0" w:evenVBand="0" w:oddHBand="0" w:evenHBand="0" w:firstRowFirstColumn="0" w:firstRowLastColumn="0" w:lastRowFirstColumn="0" w:lastRowLastColumn="0"/>
+              <w:rPr>
+                <w:rFonts w:ascii="Times New Roman" w:hAnsi="Times New Roman" w:cs="Times New Roman"/>
+                <w:sz w:val="26"/>
+                <w:szCs w:val="26"/>
+                <w:lang w:val="vi-VN"/>
+              </w:rPr>
+            </w:pPr>
+            <w:r>
+              <w:rPr>
+                <w:rFonts w:ascii="Times New Roman" w:hAnsi="Times New Roman" w:cs="Times New Roman"/>
+                <w:sz w:val="26"/>
+                <w:szCs w:val="26"/>
+                <w:lang w:val="vi-VN"/>
+              </w:rPr>
+              <w:t>Nhân viên phải đăng nhập với tài khoản có role là quản lý</w:t>
+            </w:r>
+          </w:p>
+        </w:tc>
+      </w:tr>
+    </w:tbl>
+    <w:p>
+      <w:pPr>
+        <w:rPr>
+          <w:sz w:val="30"/>
+          <w:szCs w:val="30"/>
+        </w:rPr>
+      </w:pPr>
+    </w:p>
+    <w:tbl>
+      <w:tblPr>
+        <w:tblStyle w:val="DanhschBng4-Nhnmanh5"/>
+        <w:tblW w:w="0" w:type="auto"/>
+        <w:tblLook w:val="04A0" w:firstRow="1" w:lastRow="0" w:firstColumn="1" w:lastColumn="0" w:noHBand="0" w:noVBand="1"/>
+      </w:tblPr>
+      <w:tblGrid>
+        <w:gridCol w:w="2827"/>
+        <w:gridCol w:w="6029"/>
+      </w:tblGrid>
+      <w:tr>
+        <w:trPr>
+          <w:cnfStyle w:val="100000000000" w:firstRow="1" w:lastRow="0" w:firstColumn="0" w:lastColumn="0" w:oddVBand="0" w:evenVBand="0" w:oddHBand="0" w:evenHBand="0" w:firstRowFirstColumn="0" w:firstRowLastColumn="0" w:lastRowFirstColumn="0" w:lastRowLastColumn="0"/>
+        </w:trPr>
+        <w:tc>
+          <w:tcPr>
+            <w:cnfStyle w:val="001000000000" w:firstRow="0" w:lastRow="0" w:firstColumn="1" w:lastColumn="0" w:oddVBand="0" w:evenVBand="0" w:oddHBand="0" w:evenHBand="0" w:firstRowFirstColumn="0" w:firstRowLastColumn="0" w:lastRowFirstColumn="0" w:lastRowLastColumn="0"/>
+            <w:tcW w:w="2827" w:type="dxa"/>
+          </w:tcPr>
+          <w:p>
+            <w:pPr>
+              <w:jc w:val="center"/>
+              <w:rPr>
+                <w:rFonts w:ascii="Times New Roman" w:hAnsi="Times New Roman" w:cs="Times New Roman"/>
+                <w:sz w:val="26"/>
+                <w:szCs w:val="26"/>
+                <w:lang w:val="vi-VN"/>
+              </w:rPr>
+            </w:pPr>
+            <w:r>
+              <w:rPr>
+                <w:rFonts w:ascii="Times New Roman" w:hAnsi="Times New Roman" w:cs="Times New Roman"/>
+                <w:sz w:val="26"/>
+                <w:szCs w:val="26"/>
+                <w:lang w:val="vi-VN"/>
+              </w:rPr>
+              <w:t>Tên use case</w:t>
+            </w:r>
+          </w:p>
+        </w:tc>
+        <w:tc>
+          <w:tcPr>
+            <w:tcW w:w="6029" w:type="dxa"/>
+          </w:tcPr>
+          <w:p>
+            <w:pPr>
+              <w:cnfStyle w:val="100000000000" w:firstRow="1" w:lastRow="0" w:firstColumn="0" w:lastColumn="0" w:oddVBand="0" w:evenVBand="0" w:oddHBand="0" w:evenHBand="0" w:firstRowFirstColumn="0" w:firstRowLastColumn="0" w:lastRowFirstColumn="0" w:lastRowLastColumn="0"/>
+              <w:rPr>
+                <w:rFonts w:ascii="Times New Roman" w:hAnsi="Times New Roman" w:cs="Times New Roman"/>
+                <w:sz w:val="26"/>
+                <w:szCs w:val="26"/>
+              </w:rPr>
+            </w:pPr>
+            <w:r>
+              <w:rPr>
+                <w:rFonts w:ascii="Times New Roman" w:hAnsi="Times New Roman" w:cs="Times New Roman"/>
+                <w:sz w:val="26"/>
+                <w:szCs w:val="26"/>
+                <w:lang w:val="vi-VN"/>
+              </w:rPr>
+              <w:t xml:space="preserve"> Quản lý </w:t>
+            </w:r>
+            <w:r>
+              <w:rPr>
+                <w:rFonts w:ascii="Times New Roman" w:hAnsi="Times New Roman" w:cs="Times New Roman"/>
+                <w:sz w:val="26"/>
+                <w:szCs w:val="26"/>
+                <w:lang w:val="vi-VN"/>
+              </w:rPr>
+              <w:t>danh s</w:t>
+            </w:r>
+            <w:r>
+              <w:rPr>
+                <w:rFonts w:ascii="Times New Roman" w:hAnsi="Times New Roman" w:cs="Times New Roman"/>
+                <w:sz w:val="26"/>
+                <w:szCs w:val="26"/>
+              </w:rPr>
+              <w:t>ách đối tác</w:t>
+            </w:r>
+          </w:p>
+        </w:tc>
+      </w:tr>
+      <w:tr>
+        <w:trPr>
+          <w:cnfStyle w:val="000000100000" w:firstRow="0" w:lastRow="0" w:firstColumn="0" w:lastColumn="0" w:oddVBand="0" w:evenVBand="0" w:oddHBand="1" w:evenHBand="0" w:firstRowFirstColumn="0" w:firstRowLastColumn="0" w:lastRowFirstColumn="0" w:lastRowLastColumn="0"/>
+        </w:trPr>
+        <w:tc>
+          <w:tcPr>
+            <w:cnfStyle w:val="001000000000" w:firstRow="0" w:lastRow="0" w:firstColumn="1" w:lastColumn="0" w:oddVBand="0" w:evenVBand="0" w:oddHBand="0" w:evenHBand="0" w:firstRowFirstColumn="0" w:firstRowLastColumn="0" w:lastRowFirstColumn="0" w:lastRowLastColumn="0"/>
+            <w:tcW w:w="2827" w:type="dxa"/>
+          </w:tcPr>
+          <w:p>
+            <w:pPr>
+              <w:jc w:val="center"/>
+              <w:rPr>
+                <w:rFonts w:ascii="Times New Roman" w:hAnsi="Times New Roman" w:cs="Times New Roman"/>
+                <w:sz w:val="26"/>
+                <w:szCs w:val="26"/>
+                <w:lang w:val="vi-VN"/>
+              </w:rPr>
+            </w:pPr>
+            <w:r>
+              <w:rPr>
+                <w:rFonts w:ascii="Times New Roman" w:hAnsi="Times New Roman" w:cs="Times New Roman"/>
+                <w:sz w:val="26"/>
+                <w:szCs w:val="26"/>
+                <w:lang w:val="vi-VN"/>
+              </w:rPr>
+              <w:t>Tóm tắt</w:t>
+            </w:r>
+          </w:p>
+        </w:tc>
+        <w:tc>
+          <w:tcPr>
+            <w:tcW w:w="6029" w:type="dxa"/>
+          </w:tcPr>
+          <w:p>
+            <w:pPr>
+              <w:cnfStyle w:val="000000100000" w:firstRow="0" w:lastRow="0" w:firstColumn="0" w:lastColumn="0" w:oddVBand="0" w:evenVBand="0" w:oddHBand="1" w:evenHBand="0" w:firstRowFirstColumn="0" w:firstRowLastColumn="0" w:lastRowFirstColumn="0" w:lastRowLastColumn="0"/>
+              <w:rPr>
+                <w:rFonts w:ascii="Times New Roman" w:hAnsi="Times New Roman" w:cs="Times New Roman"/>
+                <w:sz w:val="26"/>
+                <w:szCs w:val="26"/>
+              </w:rPr>
+            </w:pPr>
+            <w:r>
+              <w:rPr>
+                <w:rFonts w:ascii="Times New Roman" w:hAnsi="Times New Roman" w:cs="Times New Roman"/>
+                <w:sz w:val="26"/>
+                <w:szCs w:val="26"/>
+                <w:lang w:val="vi-VN"/>
+              </w:rPr>
+              <w:t xml:space="preserve">Nhân viên thực hiện các hành động quản lý </w:t>
+            </w:r>
+            <w:r>
+              <w:rPr>
+                <w:rFonts w:ascii="Times New Roman" w:hAnsi="Times New Roman" w:cs="Times New Roman"/>
+                <w:sz w:val="26"/>
+                <w:szCs w:val="26"/>
+                <w:lang w:val="vi-VN"/>
+              </w:rPr>
+              <w:t>danh s</w:t>
+            </w:r>
+            <w:r>
+              <w:rPr>
+                <w:rFonts w:ascii="Times New Roman" w:hAnsi="Times New Roman" w:cs="Times New Roman"/>
+                <w:sz w:val="26"/>
+                <w:szCs w:val="26"/>
+              </w:rPr>
+              <w:t>ách đối tác</w:t>
+            </w:r>
+            <w:r>
+              <w:rPr>
+                <w:rFonts w:ascii="Times New Roman" w:hAnsi="Times New Roman" w:cs="Times New Roman"/>
+                <w:sz w:val="26"/>
+                <w:szCs w:val="26"/>
+              </w:rPr>
+              <w:t xml:space="preserve"> quảng cáo</w:t>
+            </w:r>
+          </w:p>
+        </w:tc>
+      </w:tr>
+      <w:tr>
+        <w:tc>
+          <w:tcPr>
+            <w:cnfStyle w:val="001000000000" w:firstRow="0" w:lastRow="0" w:firstColumn="1" w:lastColumn="0" w:oddVBand="0" w:evenVBand="0" w:oddHBand="0" w:evenHBand="0" w:firstRowFirstColumn="0" w:firstRowLastColumn="0" w:lastRowFirstColumn="0" w:lastRowLastColumn="0"/>
+            <w:tcW w:w="2827" w:type="dxa"/>
+          </w:tcPr>
+          <w:p>
+            <w:pPr>
+              <w:jc w:val="center"/>
+              <w:rPr>
+                <w:rFonts w:ascii="Times New Roman" w:hAnsi="Times New Roman" w:cs="Times New Roman"/>
+                <w:sz w:val="26"/>
+                <w:szCs w:val="26"/>
+                <w:lang w:val="vi-VN"/>
+              </w:rPr>
+            </w:pPr>
+            <w:r>
+              <w:rPr>
+                <w:rFonts w:ascii="Times New Roman" w:hAnsi="Times New Roman" w:cs="Times New Roman"/>
+                <w:sz w:val="26"/>
+                <w:szCs w:val="26"/>
+                <w:lang w:val="vi-VN"/>
+              </w:rPr>
+              <w:t>Tác nhân</w:t>
+            </w:r>
+          </w:p>
+        </w:tc>
+        <w:tc>
+          <w:tcPr>
+            <w:tcW w:w="6029" w:type="dxa"/>
+          </w:tcPr>
+          <w:p>
+            <w:pPr>
+              <w:cnfStyle w:val="000000000000" w:firstRow="0" w:lastRow="0" w:firstColumn="0" w:lastColumn="0" w:oddVBand="0" w:evenVBand="0" w:oddHBand="0" w:evenHBand="0" w:firstRowFirstColumn="0" w:firstRowLastColumn="0" w:lastRowFirstColumn="0" w:lastRowLastColumn="0"/>
+              <w:rPr>
+                <w:rFonts w:ascii="Times New Roman" w:hAnsi="Times New Roman" w:cs="Times New Roman"/>
+                <w:sz w:val="26"/>
+                <w:szCs w:val="26"/>
+                <w:lang w:val="vi-VN"/>
+              </w:rPr>
+            </w:pPr>
+            <w:r>
+              <w:rPr>
+                <w:rFonts w:ascii="Times New Roman" w:hAnsi="Times New Roman" w:cs="Times New Roman"/>
+                <w:sz w:val="26"/>
+                <w:szCs w:val="26"/>
+                <w:lang w:val="vi-VN"/>
+              </w:rPr>
+              <w:t>Nhân viên quản lý</w:t>
+            </w:r>
+          </w:p>
+        </w:tc>
+      </w:tr>
+      <w:tr>
+        <w:trPr>
+          <w:cnfStyle w:val="000000100000" w:firstRow="0" w:lastRow="0" w:firstColumn="0" w:lastColumn="0" w:oddVBand="0" w:evenVBand="0" w:oddHBand="1" w:evenHBand="0" w:firstRowFirstColumn="0" w:firstRowLastColumn="0" w:lastRowFirstColumn="0" w:lastRowLastColumn="0"/>
+        </w:trPr>
+        <w:tc>
+          <w:tcPr>
+            <w:cnfStyle w:val="001000000000" w:firstRow="0" w:lastRow="0" w:firstColumn="1" w:lastColumn="0" w:oddVBand="0" w:evenVBand="0" w:oddHBand="0" w:evenHBand="0" w:firstRowFirstColumn="0" w:firstRowLastColumn="0" w:lastRowFirstColumn="0" w:lastRowLastColumn="0"/>
+            <w:tcW w:w="2827" w:type="dxa"/>
+          </w:tcPr>
+          <w:p>
+            <w:pPr>
+              <w:jc w:val="center"/>
+              <w:rPr>
+                <w:rFonts w:ascii="Times New Roman" w:hAnsi="Times New Roman" w:cs="Times New Roman"/>
+                <w:sz w:val="26"/>
+                <w:szCs w:val="26"/>
+                <w:lang w:val="vi-VN"/>
+              </w:rPr>
+            </w:pPr>
+            <w:r>
+              <w:rPr>
+                <w:rFonts w:ascii="Times New Roman" w:hAnsi="Times New Roman" w:cs="Times New Roman"/>
+                <w:sz w:val="26"/>
+                <w:szCs w:val="26"/>
+                <w:lang w:val="vi-VN"/>
+              </w:rPr>
+              <w:t>Use case liên quan</w:t>
+            </w:r>
+          </w:p>
+        </w:tc>
+        <w:tc>
+          <w:tcPr>
+            <w:tcW w:w="6029" w:type="dxa"/>
+          </w:tcPr>
+          <w:p>
+            <w:pPr>
+              <w:cnfStyle w:val="000000100000" w:firstRow="0" w:lastRow="0" w:firstColumn="0" w:lastColumn="0" w:oddVBand="0" w:evenVBand="0" w:oddHBand="1" w:evenHBand="0" w:firstRowFirstColumn="0" w:firstRowLastColumn="0" w:lastRowFirstColumn="0" w:lastRowLastColumn="0"/>
+              <w:rPr>
+                <w:rFonts w:ascii="Times New Roman" w:hAnsi="Times New Roman" w:cs="Times New Roman"/>
+                <w:sz w:val="26"/>
+                <w:szCs w:val="26"/>
+                <w:lang w:val="vi-VN"/>
+              </w:rPr>
+            </w:pPr>
+          </w:p>
+        </w:tc>
+      </w:tr>
+      <w:tr>
+        <w:tc>
+          <w:tcPr>
+            <w:cnfStyle w:val="001000000000" w:firstRow="0" w:lastRow="0" w:firstColumn="1" w:lastColumn="0" w:oddVBand="0" w:evenVBand="0" w:oddHBand="0" w:evenHBand="0" w:firstRowFirstColumn="0" w:firstRowLastColumn="0" w:lastRowFirstColumn="0" w:lastRowLastColumn="0"/>
+            <w:tcW w:w="2827" w:type="dxa"/>
+          </w:tcPr>
+          <w:p>
+            <w:pPr>
+              <w:jc w:val="center"/>
+              <w:rPr>
+                <w:rFonts w:ascii="Times New Roman" w:hAnsi="Times New Roman" w:cs="Times New Roman"/>
+                <w:sz w:val="26"/>
+                <w:szCs w:val="26"/>
+                <w:lang w:val="vi-VN"/>
+              </w:rPr>
+            </w:pPr>
+            <w:r>
+              <w:rPr>
+                <w:rFonts w:ascii="Times New Roman" w:hAnsi="Times New Roman" w:cs="Times New Roman"/>
+                <w:sz w:val="26"/>
+                <w:szCs w:val="26"/>
+                <w:lang w:val="vi-VN"/>
+              </w:rPr>
+              <w:t>Dòng sự kiện chính</w:t>
+            </w:r>
+          </w:p>
+        </w:tc>
+        <w:tc>
+          <w:tcPr>
+            <w:tcW w:w="6029" w:type="dxa"/>
+          </w:tcPr>
+          <w:p>
+            <w:pPr>
+              <w:spacing w:line="360" w:lineRule="auto"/>
+              <w:cnfStyle w:val="000000000000" w:firstRow="0" w:lastRow="0" w:firstColumn="0" w:lastColumn="0" w:oddVBand="0" w:evenVBand="0" w:oddHBand="0" w:evenHBand="0" w:firstRowFirstColumn="0" w:firstRowLastColumn="0" w:lastRowFirstColumn="0" w:lastRowLastColumn="0"/>
+              <w:rPr>
+                <w:rFonts w:ascii="Times New Roman" w:hAnsi="Times New Roman" w:cs="Times New Roman"/>
+                <w:sz w:val="26"/>
+                <w:szCs w:val="26"/>
+                <w:lang w:val="vi-VN"/>
+              </w:rPr>
+            </w:pPr>
+            <w:r>
+              <w:rPr>
+                <w:rFonts w:ascii="Times New Roman" w:hAnsi="Times New Roman" w:cs="Times New Roman"/>
+                <w:sz w:val="26"/>
+                <w:szCs w:val="26"/>
+                <w:lang w:val="vi-VN"/>
+              </w:rPr>
+              <w:t xml:space="preserve">Xem: Danh sách </w:t>
+            </w:r>
+            <w:r>
+              <w:rPr>
+                <w:rFonts w:ascii="Times New Roman" w:hAnsi="Times New Roman" w:cs="Times New Roman"/>
+                <w:sz w:val="26"/>
+                <w:szCs w:val="26"/>
+              </w:rPr>
+              <w:t>đối tác</w:t>
+            </w:r>
+            <w:r>
+              <w:rPr>
+                <w:rFonts w:ascii="Times New Roman" w:hAnsi="Times New Roman" w:cs="Times New Roman"/>
+                <w:sz w:val="26"/>
+                <w:szCs w:val="26"/>
+              </w:rPr>
+              <w:t xml:space="preserve"> quảng cáo </w:t>
+            </w:r>
+            <w:r>
+              <w:rPr>
+                <w:rFonts w:ascii="Times New Roman" w:hAnsi="Times New Roman" w:cs="Times New Roman"/>
+                <w:sz w:val="26"/>
+                <w:szCs w:val="26"/>
+              </w:rPr>
+              <w:t>đã hợp tác với công ty</w:t>
+            </w:r>
+          </w:p>
+          <w:p>
+            <w:pPr>
+              <w:spacing w:line="360" w:lineRule="auto"/>
+              <w:cnfStyle w:val="000000000000" w:firstRow="0" w:lastRow="0" w:firstColumn="0" w:lastColumn="0" w:oddVBand="0" w:evenVBand="0" w:oddHBand="0" w:evenHBand="0" w:firstRowFirstColumn="0" w:firstRowLastColumn="0" w:lastRowFirstColumn="0" w:lastRowLastColumn="0"/>
+              <w:rPr>
+                <w:rFonts w:ascii="Times New Roman" w:hAnsi="Times New Roman" w:cs="Times New Roman"/>
+                <w:sz w:val="26"/>
+                <w:szCs w:val="26"/>
+              </w:rPr>
+            </w:pPr>
+            <w:r>
+              <w:rPr>
+                <w:rFonts w:ascii="Times New Roman" w:hAnsi="Times New Roman" w:cs="Times New Roman"/>
+                <w:sz w:val="26"/>
+                <w:szCs w:val="26"/>
+              </w:rPr>
+              <w:t>Tạo:</w:t>
+            </w:r>
+          </w:p>
+          <w:p>
+            <w:pPr>
+              <w:pStyle w:val="oancuaDanhsach"/>
+              <w:numPr>
+                <w:ilvl w:val="0"/>
+                <w:numId w:val="7"/>
+              </w:numPr>
+              <w:spacing w:line="360" w:lineRule="auto"/>
+              <w:cnfStyle w:val="000000000000" w:firstRow="0" w:lastRow="0" w:firstColumn="0" w:lastColumn="0" w:oddVBand="0" w:evenVBand="0" w:oddHBand="0" w:evenHBand="0" w:firstRowFirstColumn="0" w:firstRowLastColumn="0" w:lastRowFirstColumn="0" w:lastRowLastColumn="0"/>
+              <w:rPr>
+                <w:rFonts w:ascii="Times New Roman" w:hAnsi="Times New Roman" w:cs="Times New Roman"/>
+                <w:sz w:val="26"/>
+                <w:szCs w:val="26"/>
+              </w:rPr>
+            </w:pPr>
+            <w:r>
+              <w:rPr>
+                <w:rFonts w:ascii="Times New Roman" w:hAnsi="Times New Roman" w:cs="Times New Roman"/>
+                <w:sz w:val="26"/>
+                <w:szCs w:val="26"/>
+              </w:rPr>
+              <w:t>Bấm chọn tin muốn đối tác quảng cáo</w:t>
+            </w:r>
+          </w:p>
+          <w:p>
+            <w:pPr>
+              <w:pStyle w:val="oancuaDanhsach"/>
+              <w:numPr>
+                <w:ilvl w:val="0"/>
+                <w:numId w:val="7"/>
+              </w:numPr>
+              <w:spacing w:line="360" w:lineRule="auto"/>
+              <w:cnfStyle w:val="000000000000" w:firstRow="0" w:lastRow="0" w:firstColumn="0" w:lastColumn="0" w:oddVBand="0" w:evenVBand="0" w:oddHBand="0" w:evenHBand="0" w:firstRowFirstColumn="0" w:firstRowLastColumn="0" w:lastRowFirstColumn="0" w:lastRowLastColumn="0"/>
+              <w:rPr>
+                <w:rFonts w:ascii="Times New Roman" w:hAnsi="Times New Roman" w:cs="Times New Roman"/>
+                <w:sz w:val="26"/>
+                <w:szCs w:val="26"/>
+              </w:rPr>
+            </w:pPr>
+            <w:r>
+              <w:rPr>
+                <w:rFonts w:ascii="Times New Roman" w:hAnsi="Times New Roman" w:cs="Times New Roman"/>
+                <w:sz w:val="26"/>
+                <w:szCs w:val="26"/>
+              </w:rPr>
+              <w:t>Bấm chọn đối tác muốn quảng cáo</w:t>
+            </w:r>
+          </w:p>
+          <w:p>
+            <w:pPr>
+              <w:pStyle w:val="oancuaDanhsach"/>
+              <w:numPr>
+                <w:ilvl w:val="0"/>
+                <w:numId w:val="7"/>
+              </w:numPr>
+              <w:spacing w:line="360" w:lineRule="auto"/>
+              <w:cnfStyle w:val="000000000000" w:firstRow="0" w:lastRow="0" w:firstColumn="0" w:lastColumn="0" w:oddVBand="0" w:evenVBand="0" w:oddHBand="0" w:evenHBand="0" w:firstRowFirstColumn="0" w:firstRowLastColumn="0" w:lastRowFirstColumn="0" w:lastRowLastColumn="0"/>
+              <w:rPr>
+                <w:rFonts w:ascii="Times New Roman" w:hAnsi="Times New Roman" w:cs="Times New Roman"/>
+                <w:sz w:val="26"/>
+                <w:szCs w:val="26"/>
+              </w:rPr>
+            </w:pPr>
+            <w:r>
+              <w:rPr>
+                <w:rFonts w:ascii="Times New Roman" w:hAnsi="Times New Roman" w:cs="Times New Roman"/>
+                <w:sz w:val="26"/>
+                <w:szCs w:val="26"/>
+              </w:rPr>
+              <w:t>Nhập thông tin cần thiết</w:t>
+            </w:r>
+          </w:p>
+          <w:p>
+            <w:pPr>
+              <w:pStyle w:val="oancuaDanhsach"/>
+              <w:numPr>
+                <w:ilvl w:val="0"/>
+                <w:numId w:val="7"/>
+              </w:numPr>
+              <w:spacing w:line="360" w:lineRule="auto"/>
+              <w:cnfStyle w:val="000000000000" w:firstRow="0" w:lastRow="0" w:firstColumn="0" w:lastColumn="0" w:oddVBand="0" w:evenVBand="0" w:oddHBand="0" w:evenHBand="0" w:firstRowFirstColumn="0" w:firstRowLastColumn="0" w:lastRowFirstColumn="0" w:lastRowLastColumn="0"/>
+              <w:rPr>
+                <w:rFonts w:ascii="Times New Roman" w:hAnsi="Times New Roman" w:cs="Times New Roman"/>
+                <w:sz w:val="26"/>
+                <w:szCs w:val="26"/>
+              </w:rPr>
+            </w:pPr>
+            <w:r>
+              <w:rPr>
+                <w:rFonts w:ascii="Times New Roman" w:hAnsi="Times New Roman" w:cs="Times New Roman"/>
+                <w:sz w:val="26"/>
+                <w:szCs w:val="26"/>
+              </w:rPr>
+              <w:t>Bấm xác nhận</w:t>
+            </w:r>
+          </w:p>
+          <w:p>
+            <w:pPr>
+              <w:spacing w:line="360" w:lineRule="auto"/>
+              <w:cnfStyle w:val="000000000000" w:firstRow="0" w:lastRow="0" w:firstColumn="0" w:lastColumn="0" w:oddVBand="0" w:evenVBand="0" w:oddHBand="0" w:evenHBand="0" w:firstRowFirstColumn="0" w:firstRowLastColumn="0" w:lastRowFirstColumn="0" w:lastRowLastColumn="0"/>
+              <w:rPr>
+                <w:rFonts w:ascii="Times New Roman" w:hAnsi="Times New Roman" w:cs="Times New Roman"/>
+                <w:sz w:val="26"/>
+                <w:szCs w:val="26"/>
+              </w:rPr>
+            </w:pPr>
+            <w:r>
+              <w:rPr>
+                <w:rFonts w:ascii="Times New Roman" w:hAnsi="Times New Roman" w:cs="Times New Roman"/>
+                <w:sz w:val="26"/>
+                <w:szCs w:val="26"/>
+              </w:rPr>
+              <w:t>Gia Hạn:</w:t>
+            </w:r>
+          </w:p>
+          <w:p>
+            <w:pPr>
+              <w:pStyle w:val="oancuaDanhsach"/>
+              <w:numPr>
+                <w:ilvl w:val="0"/>
+                <w:numId w:val="8"/>
+              </w:numPr>
+              <w:spacing w:line="360" w:lineRule="auto"/>
+              <w:cnfStyle w:val="000000000000" w:firstRow="0" w:lastRow="0" w:firstColumn="0" w:lastColumn="0" w:oddVBand="0" w:evenVBand="0" w:oddHBand="0" w:evenHBand="0" w:firstRowFirstColumn="0" w:firstRowLastColumn="0" w:lastRowFirstColumn="0" w:lastRowLastColumn="0"/>
+              <w:rPr>
+                <w:rFonts w:ascii="Times New Roman" w:hAnsi="Times New Roman" w:cs="Times New Roman"/>
+                <w:sz w:val="26"/>
+                <w:szCs w:val="26"/>
+              </w:rPr>
+            </w:pPr>
+            <w:r>
+              <w:rPr>
+                <w:rFonts w:ascii="Times New Roman" w:hAnsi="Times New Roman" w:cs="Times New Roman"/>
+                <w:sz w:val="26"/>
+                <w:szCs w:val="26"/>
+              </w:rPr>
+              <w:t>Bấm chọn đối tác muốn gia hạn</w:t>
+            </w:r>
+          </w:p>
+          <w:p>
+            <w:pPr>
+              <w:pStyle w:val="oancuaDanhsach"/>
+              <w:numPr>
+                <w:ilvl w:val="0"/>
+                <w:numId w:val="8"/>
+              </w:numPr>
+              <w:spacing w:line="360" w:lineRule="auto"/>
+              <w:cnfStyle w:val="000000000000" w:firstRow="0" w:lastRow="0" w:firstColumn="0" w:lastColumn="0" w:oddVBand="0" w:evenVBand="0" w:oddHBand="0" w:evenHBand="0" w:firstRowFirstColumn="0" w:firstRowLastColumn="0" w:lastRowFirstColumn="0" w:lastRowLastColumn="0"/>
+              <w:rPr>
+                <w:rFonts w:ascii="Times New Roman" w:hAnsi="Times New Roman" w:cs="Times New Roman"/>
+                <w:sz w:val="26"/>
+                <w:szCs w:val="26"/>
+              </w:rPr>
+            </w:pPr>
+            <w:r>
+              <w:rPr>
+                <w:rFonts w:ascii="Times New Roman" w:hAnsi="Times New Roman" w:cs="Times New Roman"/>
+                <w:sz w:val="26"/>
+                <w:szCs w:val="26"/>
+              </w:rPr>
+              <w:t>Nhập thông tin cần thiết</w:t>
+            </w:r>
+          </w:p>
+          <w:p>
+            <w:pPr>
+              <w:pStyle w:val="oancuaDanhsach"/>
+              <w:numPr>
+                <w:ilvl w:val="0"/>
+                <w:numId w:val="8"/>
+              </w:numPr>
+              <w:spacing w:line="360" w:lineRule="auto"/>
+              <w:cnfStyle w:val="000000000000" w:firstRow="0" w:lastRow="0" w:firstColumn="0" w:lastColumn="0" w:oddVBand="0" w:evenVBand="0" w:oddHBand="0" w:evenHBand="0" w:firstRowFirstColumn="0" w:firstRowLastColumn="0" w:lastRowFirstColumn="0" w:lastRowLastColumn="0"/>
+              <w:rPr>
+                <w:rFonts w:ascii="Times New Roman" w:hAnsi="Times New Roman" w:cs="Times New Roman"/>
+                <w:sz w:val="26"/>
+                <w:szCs w:val="26"/>
+              </w:rPr>
+            </w:pPr>
+            <w:r>
+              <w:rPr>
+                <w:rFonts w:ascii="Times New Roman" w:hAnsi="Times New Roman" w:cs="Times New Roman"/>
+                <w:sz w:val="26"/>
+                <w:szCs w:val="26"/>
+              </w:rPr>
+              <w:t>Bấm xác nhận</w:t>
+            </w:r>
+          </w:p>
+        </w:tc>
+      </w:tr>
+      <w:tr>
+        <w:trPr>
+          <w:cnfStyle w:val="000000100000" w:firstRow="0" w:lastRow="0" w:firstColumn="0" w:lastColumn="0" w:oddVBand="0" w:evenVBand="0" w:oddHBand="1" w:evenHBand="0" w:firstRowFirstColumn="0" w:firstRowLastColumn="0" w:lastRowFirstColumn="0" w:lastRowLastColumn="0"/>
+        </w:trPr>
+        <w:tc>
+          <w:tcPr>
+            <w:cnfStyle w:val="001000000000" w:firstRow="0" w:lastRow="0" w:firstColumn="1" w:lastColumn="0" w:oddVBand="0" w:evenVBand="0" w:oddHBand="0" w:evenHBand="0" w:firstRowFirstColumn="0" w:firstRowLastColumn="0" w:lastRowFirstColumn="0" w:lastRowLastColumn="0"/>
+            <w:tcW w:w="2827" w:type="dxa"/>
+          </w:tcPr>
+          <w:p>
+            <w:pPr>
+              <w:jc w:val="center"/>
+              <w:rPr>
+                <w:rFonts w:ascii="Times New Roman" w:hAnsi="Times New Roman" w:cs="Times New Roman"/>
+                <w:sz w:val="26"/>
+                <w:szCs w:val="26"/>
+                <w:lang w:val="vi-VN"/>
+              </w:rPr>
+            </w:pPr>
+            <w:r>
+              <w:rPr>
+                <w:rFonts w:ascii="Times New Roman" w:hAnsi="Times New Roman" w:cs="Times New Roman"/>
+                <w:sz w:val="26"/>
+                <w:szCs w:val="26"/>
+                <w:lang w:val="vi-VN"/>
+              </w:rPr>
+              <w:t>Dòng sự kiện phụ</w:t>
+            </w:r>
+          </w:p>
+        </w:tc>
+        <w:tc>
+          <w:tcPr>
+            <w:tcW w:w="6029" w:type="dxa"/>
+          </w:tcPr>
+          <w:p>
+            <w:pPr>
+              <w:spacing w:before="120" w:after="120" w:line="360" w:lineRule="auto"/>
+              <w:cnfStyle w:val="000000100000" w:firstRow="0" w:lastRow="0" w:firstColumn="0" w:lastColumn="0" w:oddVBand="0" w:evenVBand="0" w:oddHBand="1" w:evenHBand="0" w:firstRowFirstColumn="0" w:firstRowLastColumn="0" w:lastRowFirstColumn="0" w:lastRowLastColumn="0"/>
+              <w:rPr>
+                <w:rFonts w:ascii="Times New Roman" w:hAnsi="Times New Roman" w:cs="Times New Roman"/>
+                <w:sz w:val="26"/>
+                <w:szCs w:val="26"/>
+                <w:lang w:val="vi-VN"/>
+              </w:rPr>
+            </w:pPr>
+            <w:r>
+              <w:rPr>
+                <w:rFonts w:ascii="Times New Roman" w:hAnsi="Times New Roman" w:cs="Times New Roman"/>
+                <w:sz w:val="26"/>
+                <w:szCs w:val="26"/>
+                <w:lang w:val="vi-VN"/>
+              </w:rPr>
+              <w:t>A</w:t>
+            </w:r>
+            <w:r>
+              <w:rPr>
+                <w:rFonts w:ascii="Times New Roman" w:hAnsi="Times New Roman" w:cs="Times New Roman"/>
+                <w:sz w:val="26"/>
+                <w:szCs w:val="26"/>
+                <w:lang w:val="vi-VN"/>
+              </w:rPr>
+              <w:t>2</w:t>
+            </w:r>
+            <w:r>
+              <w:rPr>
+                <w:rFonts w:ascii="Times New Roman" w:hAnsi="Times New Roman" w:cs="Times New Roman"/>
+                <w:sz w:val="26"/>
+                <w:szCs w:val="26"/>
+                <w:lang w:val="vi-VN"/>
+              </w:rPr>
+              <w:t>:</w:t>
+            </w:r>
+            <w:r>
+              <w:rPr>
+                <w:rFonts w:ascii="Times New Roman" w:hAnsi="Times New Roman" w:cs="Times New Roman"/>
+                <w:sz w:val="26"/>
+                <w:szCs w:val="26"/>
+              </w:rPr>
+              <w:t xml:space="preserve"> nếu đối tác hết hạn thì chuyển sang gia hạn hợp đồng</w:t>
+            </w:r>
+            <w:r>
+              <w:rPr>
+                <w:rFonts w:ascii="Times New Roman" w:hAnsi="Times New Roman" w:cs="Times New Roman"/>
+                <w:sz w:val="26"/>
+                <w:szCs w:val="26"/>
+                <w:lang w:val="vi-VN"/>
+              </w:rPr>
+              <w:t xml:space="preserve"> </w:t>
+            </w:r>
+          </w:p>
+        </w:tc>
+      </w:tr>
+      <w:tr>
+        <w:tc>
+          <w:tcPr>
+            <w:cnfStyle w:val="001000000000" w:firstRow="0" w:lastRow="0" w:firstColumn="1" w:lastColumn="0" w:oddVBand="0" w:evenVBand="0" w:oddHBand="0" w:evenHBand="0" w:firstRowFirstColumn="0" w:firstRowLastColumn="0" w:lastRowFirstColumn="0" w:lastRowLastColumn="0"/>
+            <w:tcW w:w="2827" w:type="dxa"/>
+          </w:tcPr>
+          <w:p>
+            <w:pPr>
+              <w:jc w:val="center"/>
+              <w:rPr>
+                <w:rFonts w:ascii="Times New Roman" w:hAnsi="Times New Roman" w:cs="Times New Roman"/>
+                <w:sz w:val="26"/>
+                <w:szCs w:val="26"/>
+                <w:lang w:val="vi-VN"/>
+              </w:rPr>
+            </w:pPr>
+            <w:r>
+              <w:rPr>
+                <w:rFonts w:ascii="Times New Roman" w:hAnsi="Times New Roman" w:cs="Times New Roman"/>
+                <w:sz w:val="26"/>
+                <w:szCs w:val="26"/>
+                <w:lang w:val="vi-VN"/>
+              </w:rPr>
+              <w:t>Điều kiện tiên quyết</w:t>
+            </w:r>
+          </w:p>
+        </w:tc>
+        <w:tc>
+          <w:tcPr>
+            <w:tcW w:w="6029" w:type="dxa"/>
+          </w:tcPr>
+          <w:p>
+            <w:pPr>
+              <w:cnfStyle w:val="000000000000" w:firstRow="0" w:lastRow="0" w:firstColumn="0" w:lastColumn="0" w:oddVBand="0" w:evenVBand="0" w:oddHBand="0" w:evenHBand="0" w:firstRowFirstColumn="0" w:firstRowLastColumn="0" w:lastRowFirstColumn="0" w:lastRowLastColumn="0"/>
+              <w:rPr>
+                <w:rFonts w:ascii="Times New Roman" w:hAnsi="Times New Roman" w:cs="Times New Roman"/>
+                <w:sz w:val="26"/>
+                <w:szCs w:val="26"/>
+                <w:lang w:val="vi-VN"/>
+              </w:rPr>
+            </w:pPr>
+            <w:r>
+              <w:rPr>
+                <w:rFonts w:ascii="Times New Roman" w:hAnsi="Times New Roman" w:cs="Times New Roman"/>
+                <w:sz w:val="26"/>
+                <w:szCs w:val="26"/>
+                <w:lang w:val="vi-VN"/>
+              </w:rPr>
+              <w:t>Nhân viên phải đăng nhập với tài khoản có role là quản lý</w:t>
+            </w:r>
+          </w:p>
+        </w:tc>
+      </w:tr>
+    </w:tbl>
+    <w:p>
+      <w:pPr>
+        <w:rPr>
+          <w:sz w:val="30"/>
+          <w:szCs w:val="30"/>
+        </w:rPr>
+      </w:pPr>
+    </w:p>
+    <w:p>
+      <w:pPr>
+        <w:rPr>
+          <w:sz w:val="30"/>
+          <w:szCs w:val="30"/>
+        </w:rPr>
+      </w:pPr>
+    </w:p>
+    <w:p>
+      <w:pPr>
+        <w:rPr>
+          <w:sz w:val="30"/>
+          <w:szCs w:val="30"/>
+        </w:rPr>
+      </w:pPr>
+    </w:p>
+    <w:p>
+      <w:pPr>
+        <w:rPr>
+          <w:sz w:val="30"/>
+          <w:szCs w:val="30"/>
+        </w:rPr>
+      </w:pPr>
+    </w:p>
+    <w:p>
+      <w:pPr>
+        <w:rPr>
+          <w:sz w:val="30"/>
+          <w:szCs w:val="30"/>
+        </w:rPr>
+      </w:pPr>
+    </w:p>
+    <w:p>
+      <w:pPr>
+        <w:rPr>
+          <w:sz w:val="30"/>
+          <w:szCs w:val="30"/>
+        </w:rPr>
+      </w:pPr>
+    </w:p>
+    <w:p>
+      <w:pPr>
+        <w:rPr>
+          <w:sz w:val="30"/>
+          <w:szCs w:val="30"/>
+        </w:rPr>
+      </w:pPr>
+    </w:p>
+    <w:tbl>
+      <w:tblPr>
+        <w:tblStyle w:val="DanhschBng4-Nhnmanh5"/>
+        <w:tblW w:w="0" w:type="auto"/>
+        <w:tblLook w:val="04A0" w:firstRow="1" w:lastRow="0" w:firstColumn="1" w:lastColumn="0" w:noHBand="0" w:noVBand="1"/>
+      </w:tblPr>
+      <w:tblGrid>
+        <w:gridCol w:w="2827"/>
+        <w:gridCol w:w="6029"/>
+      </w:tblGrid>
+      <w:tr>
+        <w:trPr>
+          <w:cnfStyle w:val="100000000000" w:firstRow="1" w:lastRow="0" w:firstColumn="0" w:lastColumn="0" w:oddVBand="0" w:evenVBand="0" w:oddHBand="0" w:evenHBand="0" w:firstRowFirstColumn="0" w:firstRowLastColumn="0" w:lastRowFirstColumn="0" w:lastRowLastColumn="0"/>
+        </w:trPr>
+        <w:tc>
+          <w:tcPr>
+            <w:cnfStyle w:val="001000000000" w:firstRow="0" w:lastRow="0" w:firstColumn="1" w:lastColumn="0" w:oddVBand="0" w:evenVBand="0" w:oddHBand="0" w:evenHBand="0" w:firstRowFirstColumn="0" w:firstRowLastColumn="0" w:lastRowFirstColumn="0" w:lastRowLastColumn="0"/>
+            <w:tcW w:w="2827" w:type="dxa"/>
+          </w:tcPr>
+          <w:p>
+            <w:pPr>
+              <w:jc w:val="center"/>
+              <w:rPr>
+                <w:rFonts w:ascii="Times New Roman" w:hAnsi="Times New Roman" w:cs="Times New Roman"/>
+                <w:sz w:val="26"/>
+                <w:szCs w:val="26"/>
+                <w:lang w:val="vi-VN"/>
+              </w:rPr>
+            </w:pPr>
+            <w:r>
+              <w:rPr>
+                <w:rFonts w:ascii="Times New Roman" w:hAnsi="Times New Roman" w:cs="Times New Roman"/>
+                <w:sz w:val="26"/>
+                <w:szCs w:val="26"/>
+                <w:lang w:val="vi-VN"/>
+              </w:rPr>
+              <w:t>Tên use case</w:t>
+            </w:r>
+          </w:p>
+        </w:tc>
+        <w:tc>
+          <w:tcPr>
+            <w:tcW w:w="6029" w:type="dxa"/>
+          </w:tcPr>
+          <w:p>
+            <w:pPr>
+              <w:cnfStyle w:val="100000000000" w:firstRow="1" w:lastRow="0" w:firstColumn="0" w:lastColumn="0" w:oddVBand="0" w:evenVBand="0" w:oddHBand="0" w:evenHBand="0" w:firstRowFirstColumn="0" w:firstRowLastColumn="0" w:lastRowFirstColumn="0" w:lastRowLastColumn="0"/>
+              <w:rPr>
+                <w:rFonts w:ascii="Times New Roman" w:hAnsi="Times New Roman" w:cs="Times New Roman"/>
+                <w:sz w:val="26"/>
+                <w:szCs w:val="26"/>
+              </w:rPr>
+            </w:pPr>
+            <w:r>
+              <w:rPr>
+                <w:rFonts w:ascii="Times New Roman" w:hAnsi="Times New Roman" w:cs="Times New Roman"/>
+                <w:sz w:val="26"/>
+                <w:szCs w:val="26"/>
+                <w:lang w:val="vi-VN"/>
+              </w:rPr>
+              <w:t xml:space="preserve"> Quản lý </w:t>
+            </w:r>
+            <w:r>
+              <w:rPr>
+                <w:rFonts w:ascii="Times New Roman" w:hAnsi="Times New Roman" w:cs="Times New Roman"/>
+                <w:sz w:val="26"/>
+                <w:szCs w:val="26"/>
+                <w:lang w:val="vi-VN"/>
+              </w:rPr>
+              <w:t>danh s</w:t>
+            </w:r>
+            <w:r>
+              <w:rPr>
+                <w:rFonts w:ascii="Times New Roman" w:hAnsi="Times New Roman" w:cs="Times New Roman"/>
+                <w:sz w:val="26"/>
+                <w:szCs w:val="26"/>
+              </w:rPr>
+              <w:t xml:space="preserve">ách </w:t>
+            </w:r>
+            <w:r>
+              <w:rPr>
+                <w:rFonts w:ascii="Times New Roman" w:hAnsi="Times New Roman" w:cs="Times New Roman"/>
+                <w:sz w:val="26"/>
+                <w:szCs w:val="26"/>
+              </w:rPr>
+              <w:t>số điện thoại</w:t>
+            </w:r>
+          </w:p>
+        </w:tc>
+      </w:tr>
+      <w:tr>
+        <w:trPr>
+          <w:cnfStyle w:val="000000100000" w:firstRow="0" w:lastRow="0" w:firstColumn="0" w:lastColumn="0" w:oddVBand="0" w:evenVBand="0" w:oddHBand="1" w:evenHBand="0" w:firstRowFirstColumn="0" w:firstRowLastColumn="0" w:lastRowFirstColumn="0" w:lastRowLastColumn="0"/>
+        </w:trPr>
+        <w:tc>
+          <w:tcPr>
+            <w:cnfStyle w:val="001000000000" w:firstRow="0" w:lastRow="0" w:firstColumn="1" w:lastColumn="0" w:oddVBand="0" w:evenVBand="0" w:oddHBand="0" w:evenHBand="0" w:firstRowFirstColumn="0" w:firstRowLastColumn="0" w:lastRowFirstColumn="0" w:lastRowLastColumn="0"/>
+            <w:tcW w:w="2827" w:type="dxa"/>
+          </w:tcPr>
+          <w:p>
+            <w:pPr>
+              <w:jc w:val="center"/>
+              <w:rPr>
+                <w:rFonts w:ascii="Times New Roman" w:hAnsi="Times New Roman" w:cs="Times New Roman"/>
+                <w:sz w:val="26"/>
+                <w:szCs w:val="26"/>
+                <w:lang w:val="vi-VN"/>
+              </w:rPr>
+            </w:pPr>
+            <w:r>
+              <w:rPr>
+                <w:rFonts w:ascii="Times New Roman" w:hAnsi="Times New Roman" w:cs="Times New Roman"/>
+                <w:sz w:val="26"/>
+                <w:szCs w:val="26"/>
+                <w:lang w:val="vi-VN"/>
+              </w:rPr>
+              <w:t>Tóm tắt</w:t>
+            </w:r>
+          </w:p>
+        </w:tc>
+        <w:tc>
+          <w:tcPr>
+            <w:tcW w:w="6029" w:type="dxa"/>
+          </w:tcPr>
+          <w:p>
+            <w:pPr>
+              <w:cnfStyle w:val="000000100000" w:firstRow="0" w:lastRow="0" w:firstColumn="0" w:lastColumn="0" w:oddVBand="0" w:evenVBand="0" w:oddHBand="1" w:evenHBand="0" w:firstRowFirstColumn="0" w:firstRowLastColumn="0" w:lastRowFirstColumn="0" w:lastRowLastColumn="0"/>
+              <w:rPr>
+                <w:rFonts w:ascii="Times New Roman" w:hAnsi="Times New Roman" w:cs="Times New Roman"/>
+                <w:sz w:val="26"/>
+                <w:szCs w:val="26"/>
+              </w:rPr>
+            </w:pPr>
+            <w:r>
+              <w:rPr>
+                <w:rFonts w:ascii="Times New Roman" w:hAnsi="Times New Roman" w:cs="Times New Roman"/>
+                <w:sz w:val="26"/>
+                <w:szCs w:val="26"/>
+                <w:lang w:val="vi-VN"/>
+              </w:rPr>
+              <w:t xml:space="preserve">Nhân viên thực hiện các hành động quản lý </w:t>
+            </w:r>
+            <w:r>
+              <w:rPr>
+                <w:rFonts w:ascii="Times New Roman" w:hAnsi="Times New Roman" w:cs="Times New Roman"/>
+                <w:sz w:val="26"/>
+                <w:szCs w:val="26"/>
+                <w:lang w:val="vi-VN"/>
+              </w:rPr>
+              <w:t>danh s</w:t>
+            </w:r>
+            <w:r>
+              <w:rPr>
+                <w:rFonts w:ascii="Times New Roman" w:hAnsi="Times New Roman" w:cs="Times New Roman"/>
+                <w:sz w:val="26"/>
+                <w:szCs w:val="26"/>
+              </w:rPr>
+              <w:t xml:space="preserve">ách </w:t>
+            </w:r>
+            <w:r>
+              <w:rPr>
+                <w:rFonts w:ascii="Times New Roman" w:hAnsi="Times New Roman" w:cs="Times New Roman"/>
+                <w:sz w:val="26"/>
+                <w:szCs w:val="26"/>
+              </w:rPr>
+              <w:t xml:space="preserve">số điện thoại </w:t>
+            </w:r>
+            <w:r>
+              <w:rPr>
+                <w:rFonts w:ascii="Times New Roman" w:hAnsi="Times New Roman" w:cs="Times New Roman"/>
+                <w:sz w:val="26"/>
+                <w:szCs w:val="26"/>
+              </w:rPr>
+              <w:t>quảng cáo</w:t>
+            </w:r>
+          </w:p>
+        </w:tc>
+      </w:tr>
+      <w:tr>
+        <w:tc>
+          <w:tcPr>
+            <w:cnfStyle w:val="001000000000" w:firstRow="0" w:lastRow="0" w:firstColumn="1" w:lastColumn="0" w:oddVBand="0" w:evenVBand="0" w:oddHBand="0" w:evenHBand="0" w:firstRowFirstColumn="0" w:firstRowLastColumn="0" w:lastRowFirstColumn="0" w:lastRowLastColumn="0"/>
+            <w:tcW w:w="2827" w:type="dxa"/>
+          </w:tcPr>
+          <w:p>
+            <w:pPr>
+              <w:jc w:val="center"/>
+              <w:rPr>
+                <w:rFonts w:ascii="Times New Roman" w:hAnsi="Times New Roman" w:cs="Times New Roman"/>
+                <w:sz w:val="26"/>
+                <w:szCs w:val="26"/>
+                <w:lang w:val="vi-VN"/>
+              </w:rPr>
+            </w:pPr>
+            <w:r>
+              <w:rPr>
+                <w:rFonts w:ascii="Times New Roman" w:hAnsi="Times New Roman" w:cs="Times New Roman"/>
+                <w:sz w:val="26"/>
+                <w:szCs w:val="26"/>
+                <w:lang w:val="vi-VN"/>
+              </w:rPr>
+              <w:t>Tác nhân</w:t>
+            </w:r>
+          </w:p>
+        </w:tc>
+        <w:tc>
+          <w:tcPr>
+            <w:tcW w:w="6029" w:type="dxa"/>
+          </w:tcPr>
+          <w:p>
+            <w:pPr>
+              <w:cnfStyle w:val="000000000000" w:firstRow="0" w:lastRow="0" w:firstColumn="0" w:lastColumn="0" w:oddVBand="0" w:evenVBand="0" w:oddHBand="0" w:evenHBand="0" w:firstRowFirstColumn="0" w:firstRowLastColumn="0" w:lastRowFirstColumn="0" w:lastRowLastColumn="0"/>
+              <w:rPr>
+                <w:rFonts w:ascii="Times New Roman" w:hAnsi="Times New Roman" w:cs="Times New Roman"/>
+                <w:sz w:val="26"/>
+                <w:szCs w:val="26"/>
+                <w:lang w:val="vi-VN"/>
+              </w:rPr>
+            </w:pPr>
+            <w:r>
+              <w:rPr>
+                <w:rFonts w:ascii="Times New Roman" w:hAnsi="Times New Roman" w:cs="Times New Roman"/>
+                <w:sz w:val="26"/>
+                <w:szCs w:val="26"/>
+                <w:lang w:val="vi-VN"/>
+              </w:rPr>
+              <w:t>Nhân viên quản lý</w:t>
+            </w:r>
+          </w:p>
+        </w:tc>
+      </w:tr>
+      <w:tr>
+        <w:trPr>
+          <w:cnfStyle w:val="000000100000" w:firstRow="0" w:lastRow="0" w:firstColumn="0" w:lastColumn="0" w:oddVBand="0" w:evenVBand="0" w:oddHBand="1" w:evenHBand="0" w:firstRowFirstColumn="0" w:firstRowLastColumn="0" w:lastRowFirstColumn="0" w:lastRowLastColumn="0"/>
+        </w:trPr>
+        <w:tc>
+          <w:tcPr>
+            <w:cnfStyle w:val="001000000000" w:firstRow="0" w:lastRow="0" w:firstColumn="1" w:lastColumn="0" w:oddVBand="0" w:evenVBand="0" w:oddHBand="0" w:evenHBand="0" w:firstRowFirstColumn="0" w:firstRowLastColumn="0" w:lastRowFirstColumn="0" w:lastRowLastColumn="0"/>
+            <w:tcW w:w="2827" w:type="dxa"/>
+          </w:tcPr>
+          <w:p>
+            <w:pPr>
+              <w:jc w:val="center"/>
+              <w:rPr>
+                <w:rFonts w:ascii="Times New Roman" w:hAnsi="Times New Roman" w:cs="Times New Roman"/>
+                <w:sz w:val="26"/>
+                <w:szCs w:val="26"/>
+                <w:lang w:val="vi-VN"/>
+              </w:rPr>
+            </w:pPr>
+            <w:r>
+              <w:rPr>
+                <w:rFonts w:ascii="Times New Roman" w:hAnsi="Times New Roman" w:cs="Times New Roman"/>
+                <w:sz w:val="26"/>
+                <w:szCs w:val="26"/>
+                <w:lang w:val="vi-VN"/>
+              </w:rPr>
+              <w:t>Use case liên quan</w:t>
+            </w:r>
+          </w:p>
+        </w:tc>
+        <w:tc>
+          <w:tcPr>
+            <w:tcW w:w="6029" w:type="dxa"/>
+          </w:tcPr>
+          <w:p>
+            <w:pPr>
+              <w:cnfStyle w:val="000000100000" w:firstRow="0" w:lastRow="0" w:firstColumn="0" w:lastColumn="0" w:oddVBand="0" w:evenVBand="0" w:oddHBand="1" w:evenHBand="0" w:firstRowFirstColumn="0" w:firstRowLastColumn="0" w:lastRowFirstColumn="0" w:lastRowLastColumn="0"/>
+              <w:rPr>
+                <w:rFonts w:ascii="Times New Roman" w:hAnsi="Times New Roman" w:cs="Times New Roman"/>
+                <w:sz w:val="26"/>
+                <w:szCs w:val="26"/>
+                <w:lang w:val="vi-VN"/>
+              </w:rPr>
+            </w:pPr>
+          </w:p>
+        </w:tc>
+      </w:tr>
+      <w:tr>
+        <w:tc>
+          <w:tcPr>
+            <w:cnfStyle w:val="001000000000" w:firstRow="0" w:lastRow="0" w:firstColumn="1" w:lastColumn="0" w:oddVBand="0" w:evenVBand="0" w:oddHBand="0" w:evenHBand="0" w:firstRowFirstColumn="0" w:firstRowLastColumn="0" w:lastRowFirstColumn="0" w:lastRowLastColumn="0"/>
+            <w:tcW w:w="2827" w:type="dxa"/>
+          </w:tcPr>
+          <w:p>
+            <w:pPr>
+              <w:jc w:val="center"/>
+              <w:rPr>
+                <w:rFonts w:ascii="Times New Roman" w:hAnsi="Times New Roman" w:cs="Times New Roman"/>
+                <w:sz w:val="26"/>
+                <w:szCs w:val="26"/>
+                <w:lang w:val="vi-VN"/>
+              </w:rPr>
+            </w:pPr>
+            <w:r>
+              <w:rPr>
+                <w:rFonts w:ascii="Times New Roman" w:hAnsi="Times New Roman" w:cs="Times New Roman"/>
+                <w:sz w:val="26"/>
+                <w:szCs w:val="26"/>
+                <w:lang w:val="vi-VN"/>
+              </w:rPr>
+              <w:t>Dòng sự kiện chính</w:t>
+            </w:r>
+          </w:p>
+        </w:tc>
+        <w:tc>
+          <w:tcPr>
+            <w:tcW w:w="6029" w:type="dxa"/>
+          </w:tcPr>
+          <w:p>
+            <w:pPr>
+              <w:spacing w:line="360" w:lineRule="auto"/>
+              <w:cnfStyle w:val="000000000000" w:firstRow="0" w:lastRow="0" w:firstColumn="0" w:lastColumn="0" w:oddVBand="0" w:evenVBand="0" w:oddHBand="0" w:evenHBand="0" w:firstRowFirstColumn="0" w:firstRowLastColumn="0" w:lastRowFirstColumn="0" w:lastRowLastColumn="0"/>
+              <w:rPr>
+                <w:rFonts w:ascii="Times New Roman" w:hAnsi="Times New Roman" w:cs="Times New Roman"/>
+                <w:sz w:val="26"/>
+                <w:szCs w:val="26"/>
+                <w:lang w:val="vi-VN"/>
+              </w:rPr>
+            </w:pPr>
+            <w:r>
+              <w:rPr>
+                <w:rFonts w:ascii="Times New Roman" w:hAnsi="Times New Roman" w:cs="Times New Roman"/>
+                <w:sz w:val="26"/>
+                <w:szCs w:val="26"/>
+                <w:lang w:val="vi-VN"/>
+              </w:rPr>
+              <w:t xml:space="preserve">Xem: Danh sách </w:t>
+            </w:r>
+            <w:r>
+              <w:rPr>
+                <w:rFonts w:ascii="Times New Roman" w:hAnsi="Times New Roman" w:cs="Times New Roman"/>
+                <w:sz w:val="26"/>
+                <w:szCs w:val="26"/>
+                <w:lang w:val="vi-VN"/>
+              </w:rPr>
+              <w:t xml:space="preserve">số </w:t>
+            </w:r>
+            <w:r>
+              <w:rPr>
+                <w:rFonts w:ascii="Times New Roman" w:hAnsi="Times New Roman" w:cs="Times New Roman"/>
+                <w:sz w:val="26"/>
+                <w:szCs w:val="26"/>
+              </w:rPr>
+              <w:t>điện thoại có thể</w:t>
+            </w:r>
+            <w:r>
+              <w:rPr>
+                <w:rFonts w:ascii="Times New Roman" w:hAnsi="Times New Roman" w:cs="Times New Roman"/>
+                <w:sz w:val="26"/>
+                <w:szCs w:val="26"/>
+              </w:rPr>
+              <w:t xml:space="preserve"> quảng cáo đã </w:t>
+            </w:r>
+            <w:r>
+              <w:rPr>
+                <w:rFonts w:ascii="Times New Roman" w:hAnsi="Times New Roman" w:cs="Times New Roman"/>
+                <w:sz w:val="26"/>
+                <w:szCs w:val="26"/>
+              </w:rPr>
+              <w:t>được thêm vào bởi khách hàng theo tuần.</w:t>
+            </w:r>
+          </w:p>
+          <w:p>
+            <w:pPr>
+              <w:spacing w:line="360" w:lineRule="auto"/>
+              <w:cnfStyle w:val="000000000000" w:firstRow="0" w:lastRow="0" w:firstColumn="0" w:lastColumn="0" w:oddVBand="0" w:evenVBand="0" w:oddHBand="0" w:evenHBand="0" w:firstRowFirstColumn="0" w:firstRowLastColumn="0" w:lastRowFirstColumn="0" w:lastRowLastColumn="0"/>
+              <w:rPr>
+                <w:rFonts w:ascii="Times New Roman" w:hAnsi="Times New Roman" w:cs="Times New Roman"/>
+                <w:sz w:val="26"/>
+                <w:szCs w:val="26"/>
+              </w:rPr>
+            </w:pPr>
+            <w:r>
+              <w:rPr>
+                <w:rFonts w:ascii="Times New Roman" w:hAnsi="Times New Roman" w:cs="Times New Roman"/>
+                <w:sz w:val="26"/>
+                <w:szCs w:val="26"/>
+              </w:rPr>
+              <w:t>Gửi</w:t>
+            </w:r>
+            <w:r>
+              <w:rPr>
+                <w:rFonts w:ascii="Times New Roman" w:hAnsi="Times New Roman" w:cs="Times New Roman"/>
+                <w:sz w:val="26"/>
+                <w:szCs w:val="26"/>
+              </w:rPr>
+              <w:t>:</w:t>
+            </w:r>
+          </w:p>
+          <w:p>
+            <w:pPr>
+              <w:pStyle w:val="oancuaDanhsach"/>
+              <w:numPr>
+                <w:ilvl w:val="0"/>
+                <w:numId w:val="9"/>
+              </w:numPr>
+              <w:spacing w:line="360" w:lineRule="auto"/>
+              <w:cnfStyle w:val="000000000000" w:firstRow="0" w:lastRow="0" w:firstColumn="0" w:lastColumn="0" w:oddVBand="0" w:evenVBand="0" w:oddHBand="0" w:evenHBand="0" w:firstRowFirstColumn="0" w:firstRowLastColumn="0" w:lastRowFirstColumn="0" w:lastRowLastColumn="0"/>
+              <w:rPr>
+                <w:rFonts w:ascii="Times New Roman" w:hAnsi="Times New Roman" w:cs="Times New Roman"/>
+                <w:sz w:val="26"/>
+                <w:szCs w:val="26"/>
+              </w:rPr>
+            </w:pPr>
+            <w:r>
+              <w:rPr>
+                <w:rFonts w:ascii="Times New Roman" w:hAnsi="Times New Roman" w:cs="Times New Roman"/>
+                <w:sz w:val="26"/>
+                <w:szCs w:val="26"/>
+              </w:rPr>
+              <w:t>Bấm chọn tin muốn quảng cáo</w:t>
+            </w:r>
+          </w:p>
+          <w:p>
+            <w:pPr>
+              <w:pStyle w:val="oancuaDanhsach"/>
+              <w:numPr>
+                <w:ilvl w:val="0"/>
+                <w:numId w:val="9"/>
+              </w:numPr>
+              <w:spacing w:line="360" w:lineRule="auto"/>
+              <w:cnfStyle w:val="000000000000" w:firstRow="0" w:lastRow="0" w:firstColumn="0" w:lastColumn="0" w:oddVBand="0" w:evenVBand="0" w:oddHBand="0" w:evenHBand="0" w:firstRowFirstColumn="0" w:firstRowLastColumn="0" w:lastRowFirstColumn="0" w:lastRowLastColumn="0"/>
+              <w:rPr>
+                <w:rFonts w:ascii="Times New Roman" w:hAnsi="Times New Roman" w:cs="Times New Roman"/>
+                <w:sz w:val="26"/>
+                <w:szCs w:val="26"/>
+              </w:rPr>
+            </w:pPr>
+            <w:r>
+              <w:rPr>
+                <w:rFonts w:ascii="Times New Roman" w:hAnsi="Times New Roman" w:cs="Times New Roman"/>
+                <w:sz w:val="26"/>
+                <w:szCs w:val="26"/>
+              </w:rPr>
+              <w:t>Bấm chọn các số điện thoại muốn gửi tin quảng cáo</w:t>
+            </w:r>
+          </w:p>
+          <w:p>
+            <w:pPr>
+              <w:pStyle w:val="oancuaDanhsach"/>
+              <w:numPr>
+                <w:ilvl w:val="0"/>
+                <w:numId w:val="9"/>
+              </w:numPr>
+              <w:spacing w:line="360" w:lineRule="auto"/>
+              <w:cnfStyle w:val="000000000000" w:firstRow="0" w:lastRow="0" w:firstColumn="0" w:lastColumn="0" w:oddVBand="0" w:evenVBand="0" w:oddHBand="0" w:evenHBand="0" w:firstRowFirstColumn="0" w:firstRowLastColumn="0" w:lastRowFirstColumn="0" w:lastRowLastColumn="0"/>
+              <w:rPr>
+                <w:rFonts w:ascii="Times New Roman" w:hAnsi="Times New Roman" w:cs="Times New Roman"/>
+                <w:sz w:val="26"/>
+                <w:szCs w:val="26"/>
+              </w:rPr>
+            </w:pPr>
+            <w:r>
+              <w:rPr>
+                <w:rFonts w:ascii="Times New Roman" w:hAnsi="Times New Roman" w:cs="Times New Roman"/>
+                <w:sz w:val="26"/>
+                <w:szCs w:val="26"/>
+              </w:rPr>
+              <w:t>Bấm xác nhận</w:t>
+            </w:r>
+          </w:p>
+          <w:p>
+            <w:pPr>
+              <w:pStyle w:val="oancuaDanhsach"/>
+              <w:spacing w:line="360" w:lineRule="auto"/>
+              <w:cnfStyle w:val="000000000000" w:firstRow="0" w:lastRow="0" w:firstColumn="0" w:lastColumn="0" w:oddVBand="0" w:evenVBand="0" w:oddHBand="0" w:evenHBand="0" w:firstRowFirstColumn="0" w:firstRowLastColumn="0" w:lastRowFirstColumn="0" w:lastRowLastColumn="0"/>
+              <w:rPr>
+                <w:rFonts w:ascii="Times New Roman" w:hAnsi="Times New Roman" w:cs="Times New Roman"/>
+                <w:sz w:val="26"/>
+                <w:szCs w:val="26"/>
+              </w:rPr>
+            </w:pPr>
+          </w:p>
+        </w:tc>
+      </w:tr>
+      <w:tr>
+        <w:trPr>
+          <w:cnfStyle w:val="000000100000" w:firstRow="0" w:lastRow="0" w:firstColumn="0" w:lastColumn="0" w:oddVBand="0" w:evenVBand="0" w:oddHBand="1" w:evenHBand="0" w:firstRowFirstColumn="0" w:firstRowLastColumn="0" w:lastRowFirstColumn="0" w:lastRowLastColumn="0"/>
+        </w:trPr>
+        <w:tc>
+          <w:tcPr>
+            <w:cnfStyle w:val="001000000000" w:firstRow="0" w:lastRow="0" w:firstColumn="1" w:lastColumn="0" w:oddVBand="0" w:evenVBand="0" w:oddHBand="0" w:evenHBand="0" w:firstRowFirstColumn="0" w:firstRowLastColumn="0" w:lastRowFirstColumn="0" w:lastRowLastColumn="0"/>
+            <w:tcW w:w="2827" w:type="dxa"/>
+          </w:tcPr>
+          <w:p>
+            <w:pPr>
+              <w:jc w:val="center"/>
+              <w:rPr>
+                <w:rFonts w:ascii="Times New Roman" w:hAnsi="Times New Roman" w:cs="Times New Roman"/>
+                <w:sz w:val="26"/>
+                <w:szCs w:val="26"/>
+                <w:lang w:val="vi-VN"/>
+              </w:rPr>
+            </w:pPr>
+            <w:r>
+              <w:rPr>
+                <w:rFonts w:ascii="Times New Roman" w:hAnsi="Times New Roman" w:cs="Times New Roman"/>
+                <w:sz w:val="26"/>
+                <w:szCs w:val="26"/>
+                <w:lang w:val="vi-VN"/>
+              </w:rPr>
+              <w:t>Dòng sự kiện phụ</w:t>
+            </w:r>
+          </w:p>
+        </w:tc>
+        <w:tc>
+          <w:tcPr>
+            <w:tcW w:w="6029" w:type="dxa"/>
+          </w:tcPr>
+          <w:p>
+            <w:pPr>
+              <w:spacing w:before="120" w:after="120" w:line="360" w:lineRule="auto"/>
+              <w:cnfStyle w:val="000000100000" w:firstRow="0" w:lastRow="0" w:firstColumn="0" w:lastColumn="0" w:oddVBand="0" w:evenVBand="0" w:oddHBand="1" w:evenHBand="0" w:firstRowFirstColumn="0" w:firstRowLastColumn="0" w:lastRowFirstColumn="0" w:lastRowLastColumn="0"/>
+              <w:rPr>
+                <w:rFonts w:ascii="Times New Roman" w:hAnsi="Times New Roman" w:cs="Times New Roman"/>
+                <w:sz w:val="26"/>
+                <w:szCs w:val="26"/>
+                <w:lang w:val="vi-VN"/>
+              </w:rPr>
+            </w:pPr>
+            <w:r>
+              <w:rPr>
+                <w:rFonts w:ascii="Times New Roman" w:hAnsi="Times New Roman" w:cs="Times New Roman"/>
+                <w:sz w:val="26"/>
+                <w:szCs w:val="26"/>
+                <w:lang w:val="vi-VN"/>
+              </w:rPr>
+              <w:t>A</w:t>
+            </w:r>
+            <w:r>
+              <w:rPr>
+                <w:rFonts w:ascii="Times New Roman" w:hAnsi="Times New Roman" w:cs="Times New Roman"/>
+                <w:sz w:val="26"/>
+                <w:szCs w:val="26"/>
+                <w:lang w:val="vi-VN"/>
+              </w:rPr>
+              <w:t>2</w:t>
+            </w:r>
+            <w:r>
+              <w:rPr>
+                <w:rFonts w:ascii="Times New Roman" w:hAnsi="Times New Roman" w:cs="Times New Roman"/>
+                <w:sz w:val="26"/>
+                <w:szCs w:val="26"/>
+                <w:lang w:val="vi-VN"/>
+              </w:rPr>
+              <w:t>:</w:t>
+            </w:r>
+            <w:r>
+              <w:rPr>
+                <w:rFonts w:ascii="Times New Roman" w:hAnsi="Times New Roman" w:cs="Times New Roman"/>
+                <w:sz w:val="26"/>
+                <w:szCs w:val="26"/>
+              </w:rPr>
+              <w:t xml:space="preserve"> nếu </w:t>
+            </w:r>
+            <w:r>
+              <w:rPr>
+                <w:rFonts w:ascii="Times New Roman" w:hAnsi="Times New Roman" w:cs="Times New Roman"/>
+                <w:sz w:val="26"/>
+                <w:szCs w:val="26"/>
+              </w:rPr>
+              <w:t xml:space="preserve">số điện thoại đã gửi quảng cáo trong tuần thì thực hiện lại bước 2. </w:t>
+            </w:r>
+          </w:p>
+        </w:tc>
+      </w:tr>
+      <w:tr>
+        <w:tc>
+          <w:tcPr>
+            <w:cnfStyle w:val="001000000000" w:firstRow="0" w:lastRow="0" w:firstColumn="1" w:lastColumn="0" w:oddVBand="0" w:evenVBand="0" w:oddHBand="0" w:evenHBand="0" w:firstRowFirstColumn="0" w:firstRowLastColumn="0" w:lastRowFirstColumn="0" w:lastRowLastColumn="0"/>
+            <w:tcW w:w="2827" w:type="dxa"/>
+          </w:tcPr>
+          <w:p>
+            <w:pPr>
+              <w:jc w:val="center"/>
+              <w:rPr>
+                <w:rFonts w:ascii="Times New Roman" w:hAnsi="Times New Roman" w:cs="Times New Roman"/>
+                <w:sz w:val="26"/>
+                <w:szCs w:val="26"/>
+                <w:lang w:val="vi-VN"/>
+              </w:rPr>
+            </w:pPr>
+            <w:r>
+              <w:rPr>
+                <w:rFonts w:ascii="Times New Roman" w:hAnsi="Times New Roman" w:cs="Times New Roman"/>
+                <w:sz w:val="26"/>
+                <w:szCs w:val="26"/>
+                <w:lang w:val="vi-VN"/>
+              </w:rPr>
+              <w:t>Điều kiện tiên quyết</w:t>
+            </w:r>
+          </w:p>
+        </w:tc>
+        <w:tc>
+          <w:tcPr>
+            <w:tcW w:w="6029" w:type="dxa"/>
+          </w:tcPr>
+          <w:p>
+            <w:pPr>
+              <w:cnfStyle w:val="000000000000" w:firstRow="0" w:lastRow="0" w:firstColumn="0" w:lastColumn="0" w:oddVBand="0" w:evenVBand="0" w:oddHBand="0" w:evenHBand="0" w:firstRowFirstColumn="0" w:firstRowLastColumn="0" w:lastRowFirstColumn="0" w:lastRowLastColumn="0"/>
+              <w:rPr>
+                <w:rFonts w:ascii="Times New Roman" w:hAnsi="Times New Roman" w:cs="Times New Roman"/>
+                <w:sz w:val="26"/>
+                <w:szCs w:val="26"/>
+                <w:lang w:val="vi-VN"/>
+              </w:rPr>
+            </w:pPr>
+            <w:r>
+              <w:rPr>
+                <w:rFonts w:ascii="Times New Roman" w:hAnsi="Times New Roman" w:cs="Times New Roman"/>
+                <w:sz w:val="26"/>
+                <w:szCs w:val="26"/>
+                <w:lang w:val="vi-VN"/>
+              </w:rPr>
+              <w:t>Nhân viên phải đăng nhập với tài khoản có role là quản lý</w:t>
+            </w:r>
+          </w:p>
+        </w:tc>
+      </w:tr>
+    </w:tbl>
+    <w:p>
+      <w:pPr>
+        <w:rPr>
+          <w:sz w:val="30"/>
+          <w:szCs w:val="30"/>
+        </w:rPr>
+      </w:pPr>
+    </w:p>
+    <w:tbl>
+      <w:tblPr>
+        <w:tblStyle w:val="DanhschBng4-Nhnmanh5"/>
+        <w:tblW w:w="0" w:type="auto"/>
+        <w:tblLook w:val="04A0" w:firstRow="1" w:lastRow="0" w:firstColumn="1" w:lastColumn="0" w:noHBand="0" w:noVBand="1"/>
+      </w:tblPr>
+      <w:tblGrid>
+        <w:gridCol w:w="2827"/>
+        <w:gridCol w:w="6029"/>
+      </w:tblGrid>
+      <w:tr>
+        <w:trPr>
+          <w:cnfStyle w:val="100000000000" w:firstRow="1" w:lastRow="0" w:firstColumn="0" w:lastColumn="0" w:oddVBand="0" w:evenVBand="0" w:oddHBand="0" w:evenHBand="0" w:firstRowFirstColumn="0" w:firstRowLastColumn="0" w:lastRowFirstColumn="0" w:lastRowLastColumn="0"/>
+        </w:trPr>
+        <w:tc>
+          <w:tcPr>
+            <w:cnfStyle w:val="001000000000" w:firstRow="0" w:lastRow="0" w:firstColumn="1" w:lastColumn="0" w:oddVBand="0" w:evenVBand="0" w:oddHBand="0" w:evenHBand="0" w:firstRowFirstColumn="0" w:firstRowLastColumn="0" w:lastRowFirstColumn="0" w:lastRowLastColumn="0"/>
+            <w:tcW w:w="2827" w:type="dxa"/>
+          </w:tcPr>
+          <w:p>
+            <w:pPr>
+              <w:jc w:val="center"/>
+              <w:rPr>
+                <w:rFonts w:ascii="Times New Roman" w:hAnsi="Times New Roman" w:cs="Times New Roman"/>
+                <w:sz w:val="26"/>
+                <w:szCs w:val="26"/>
+                <w:lang w:val="vi-VN"/>
+              </w:rPr>
+            </w:pPr>
+            <w:r>
+              <w:rPr>
+                <w:rFonts w:ascii="Times New Roman" w:hAnsi="Times New Roman" w:cs="Times New Roman"/>
+                <w:sz w:val="26"/>
+                <w:szCs w:val="26"/>
+                <w:lang w:val="vi-VN"/>
+              </w:rPr>
+              <w:t>Tên use case</w:t>
+            </w:r>
+          </w:p>
+        </w:tc>
+        <w:tc>
+          <w:tcPr>
+            <w:tcW w:w="6029" w:type="dxa"/>
+          </w:tcPr>
+          <w:p>
+            <w:pPr>
+              <w:cnfStyle w:val="100000000000" w:firstRow="1" w:lastRow="0" w:firstColumn="0" w:lastColumn="0" w:oddVBand="0" w:evenVBand="0" w:oddHBand="0" w:evenHBand="0" w:firstRowFirstColumn="0" w:firstRowLastColumn="0" w:lastRowFirstColumn="0" w:lastRowLastColumn="0"/>
+              <w:rPr>
+                <w:rFonts w:ascii="Times New Roman" w:hAnsi="Times New Roman" w:cs="Times New Roman"/>
+                <w:sz w:val="26"/>
+                <w:szCs w:val="26"/>
+              </w:rPr>
+            </w:pPr>
+            <w:r>
+              <w:rPr>
+                <w:rFonts w:ascii="Times New Roman" w:hAnsi="Times New Roman" w:cs="Times New Roman"/>
+                <w:sz w:val="26"/>
+                <w:szCs w:val="26"/>
+                <w:lang w:val="vi-VN"/>
+              </w:rPr>
+              <w:t xml:space="preserve"> </w:t>
+            </w:r>
+            <w:r>
+              <w:rPr>
+                <w:rFonts w:ascii="Times New Roman" w:hAnsi="Times New Roman" w:cs="Times New Roman"/>
+                <w:sz w:val="26"/>
+                <w:szCs w:val="26"/>
+              </w:rPr>
+              <w:t>Gửi quảng cáo</w:t>
+            </w:r>
+          </w:p>
+        </w:tc>
+      </w:tr>
+      <w:tr>
+        <w:trPr>
+          <w:cnfStyle w:val="000000100000" w:firstRow="0" w:lastRow="0" w:firstColumn="0" w:lastColumn="0" w:oddVBand="0" w:evenVBand="0" w:oddHBand="1" w:evenHBand="0" w:firstRowFirstColumn="0" w:firstRowLastColumn="0" w:lastRowFirstColumn="0" w:lastRowLastColumn="0"/>
+        </w:trPr>
+        <w:tc>
+          <w:tcPr>
+            <w:cnfStyle w:val="001000000000" w:firstRow="0" w:lastRow="0" w:firstColumn="1" w:lastColumn="0" w:oddVBand="0" w:evenVBand="0" w:oddHBand="0" w:evenHBand="0" w:firstRowFirstColumn="0" w:firstRowLastColumn="0" w:lastRowFirstColumn="0" w:lastRowLastColumn="0"/>
+            <w:tcW w:w="2827" w:type="dxa"/>
+          </w:tcPr>
+          <w:p>
+            <w:pPr>
+              <w:jc w:val="center"/>
+              <w:rPr>
+                <w:rFonts w:ascii="Times New Roman" w:hAnsi="Times New Roman" w:cs="Times New Roman"/>
+                <w:sz w:val="26"/>
+                <w:szCs w:val="26"/>
+                <w:lang w:val="vi-VN"/>
+              </w:rPr>
+            </w:pPr>
+            <w:r>
+              <w:rPr>
+                <w:rFonts w:ascii="Times New Roman" w:hAnsi="Times New Roman" w:cs="Times New Roman"/>
+                <w:sz w:val="26"/>
+                <w:szCs w:val="26"/>
+                <w:lang w:val="vi-VN"/>
+              </w:rPr>
+              <w:t>Tóm tắt</w:t>
+            </w:r>
+          </w:p>
+        </w:tc>
+        <w:tc>
+          <w:tcPr>
+            <w:tcW w:w="6029" w:type="dxa"/>
+          </w:tcPr>
+          <w:p>
+            <w:pPr>
+              <w:cnfStyle w:val="000000100000" w:firstRow="0" w:lastRow="0" w:firstColumn="0" w:lastColumn="0" w:oddVBand="0" w:evenVBand="0" w:oddHBand="1" w:evenHBand="0" w:firstRowFirstColumn="0" w:firstRowLastColumn="0" w:lastRowFirstColumn="0" w:lastRowLastColumn="0"/>
+              <w:rPr>
+                <w:rFonts w:ascii="Times New Roman" w:hAnsi="Times New Roman" w:cs="Times New Roman"/>
+                <w:sz w:val="26"/>
+                <w:szCs w:val="26"/>
+              </w:rPr>
+            </w:pPr>
+            <w:r>
+              <w:rPr>
+                <w:rFonts w:ascii="Times New Roman" w:hAnsi="Times New Roman" w:cs="Times New Roman"/>
+                <w:sz w:val="26"/>
+                <w:szCs w:val="26"/>
+                <w:lang w:val="vi-VN"/>
+              </w:rPr>
+              <w:t xml:space="preserve">Nhân viên thực hiện các hành động </w:t>
+            </w:r>
+            <w:r>
+              <w:rPr>
+                <w:rFonts w:ascii="Times New Roman" w:hAnsi="Times New Roman" w:cs="Times New Roman"/>
+                <w:sz w:val="26"/>
+                <w:szCs w:val="26"/>
+              </w:rPr>
+              <w:t>gửi quảng cáo</w:t>
+            </w:r>
+          </w:p>
+        </w:tc>
+      </w:tr>
+      <w:tr>
+        <w:tc>
+          <w:tcPr>
+            <w:cnfStyle w:val="001000000000" w:firstRow="0" w:lastRow="0" w:firstColumn="1" w:lastColumn="0" w:oddVBand="0" w:evenVBand="0" w:oddHBand="0" w:evenHBand="0" w:firstRowFirstColumn="0" w:firstRowLastColumn="0" w:lastRowFirstColumn="0" w:lastRowLastColumn="0"/>
+            <w:tcW w:w="2827" w:type="dxa"/>
+          </w:tcPr>
+          <w:p>
+            <w:pPr>
+              <w:jc w:val="center"/>
+              <w:rPr>
+                <w:rFonts w:ascii="Times New Roman" w:hAnsi="Times New Roman" w:cs="Times New Roman"/>
+                <w:sz w:val="26"/>
+                <w:szCs w:val="26"/>
+                <w:lang w:val="vi-VN"/>
+              </w:rPr>
+            </w:pPr>
+            <w:r>
+              <w:rPr>
+                <w:rFonts w:ascii="Times New Roman" w:hAnsi="Times New Roman" w:cs="Times New Roman"/>
+                <w:sz w:val="26"/>
+                <w:szCs w:val="26"/>
+                <w:lang w:val="vi-VN"/>
+              </w:rPr>
+              <w:t>Tác nhân</w:t>
+            </w:r>
+          </w:p>
+        </w:tc>
+        <w:tc>
+          <w:tcPr>
+            <w:tcW w:w="6029" w:type="dxa"/>
+          </w:tcPr>
+          <w:p>
+            <w:pPr>
+              <w:cnfStyle w:val="000000000000" w:firstRow="0" w:lastRow="0" w:firstColumn="0" w:lastColumn="0" w:oddVBand="0" w:evenVBand="0" w:oddHBand="0" w:evenHBand="0" w:firstRowFirstColumn="0" w:firstRowLastColumn="0" w:lastRowFirstColumn="0" w:lastRowLastColumn="0"/>
+              <w:rPr>
+                <w:rFonts w:ascii="Times New Roman" w:hAnsi="Times New Roman" w:cs="Times New Roman"/>
+                <w:sz w:val="26"/>
+                <w:szCs w:val="26"/>
+                <w:lang w:val="vi-VN"/>
+              </w:rPr>
+            </w:pPr>
+            <w:r>
+              <w:rPr>
+                <w:rFonts w:ascii="Times New Roman" w:hAnsi="Times New Roman" w:cs="Times New Roman"/>
+                <w:sz w:val="26"/>
+                <w:szCs w:val="26"/>
+                <w:lang w:val="vi-VN"/>
+              </w:rPr>
+              <w:t>Nhân viên quản lý</w:t>
+            </w:r>
+          </w:p>
+        </w:tc>
+      </w:tr>
+      <w:tr>
+        <w:trPr>
+          <w:cnfStyle w:val="000000100000" w:firstRow="0" w:lastRow="0" w:firstColumn="0" w:lastColumn="0" w:oddVBand="0" w:evenVBand="0" w:oddHBand="1" w:evenHBand="0" w:firstRowFirstColumn="0" w:firstRowLastColumn="0" w:lastRowFirstColumn="0" w:lastRowLastColumn="0"/>
+        </w:trPr>
+        <w:tc>
+          <w:tcPr>
+            <w:cnfStyle w:val="001000000000" w:firstRow="0" w:lastRow="0" w:firstColumn="1" w:lastColumn="0" w:oddVBand="0" w:evenVBand="0" w:oddHBand="0" w:evenHBand="0" w:firstRowFirstColumn="0" w:firstRowLastColumn="0" w:lastRowFirstColumn="0" w:lastRowLastColumn="0"/>
+            <w:tcW w:w="2827" w:type="dxa"/>
+          </w:tcPr>
+          <w:p>
+            <w:pPr>
+              <w:jc w:val="center"/>
+              <w:rPr>
+                <w:rFonts w:ascii="Times New Roman" w:hAnsi="Times New Roman" w:cs="Times New Roman"/>
+                <w:sz w:val="26"/>
+                <w:szCs w:val="26"/>
+                <w:lang w:val="vi-VN"/>
+              </w:rPr>
+            </w:pPr>
+            <w:r>
+              <w:rPr>
+                <w:rFonts w:ascii="Times New Roman" w:hAnsi="Times New Roman" w:cs="Times New Roman"/>
+                <w:sz w:val="26"/>
+                <w:szCs w:val="26"/>
+                <w:lang w:val="vi-VN"/>
+              </w:rPr>
+              <w:t>Use case liên quan</w:t>
+            </w:r>
+          </w:p>
+        </w:tc>
+        <w:tc>
+          <w:tcPr>
+            <w:tcW w:w="6029" w:type="dxa"/>
+          </w:tcPr>
+          <w:p>
+            <w:pPr>
+              <w:cnfStyle w:val="000000100000" w:firstRow="0" w:lastRow="0" w:firstColumn="0" w:lastColumn="0" w:oddVBand="0" w:evenVBand="0" w:oddHBand="1" w:evenHBand="0" w:firstRowFirstColumn="0" w:firstRowLastColumn="0" w:lastRowFirstColumn="0" w:lastRowLastColumn="0"/>
+              <w:rPr>
+                <w:rFonts w:ascii="Times New Roman" w:hAnsi="Times New Roman" w:cs="Times New Roman"/>
+                <w:sz w:val="26"/>
+                <w:szCs w:val="26"/>
+                <w:lang w:val="vi-VN"/>
+              </w:rPr>
+            </w:pPr>
+          </w:p>
+        </w:tc>
+      </w:tr>
+      <w:tr>
+        <w:tc>
+          <w:tcPr>
+            <w:cnfStyle w:val="001000000000" w:firstRow="0" w:lastRow="0" w:firstColumn="1" w:lastColumn="0" w:oddVBand="0" w:evenVBand="0" w:oddHBand="0" w:evenHBand="0" w:firstRowFirstColumn="0" w:firstRowLastColumn="0" w:lastRowFirstColumn="0" w:lastRowLastColumn="0"/>
+            <w:tcW w:w="2827" w:type="dxa"/>
+          </w:tcPr>
+          <w:p>
+            <w:pPr>
+              <w:jc w:val="center"/>
+              <w:rPr>
+                <w:rFonts w:ascii="Times New Roman" w:hAnsi="Times New Roman" w:cs="Times New Roman"/>
+                <w:sz w:val="26"/>
+                <w:szCs w:val="26"/>
+                <w:lang w:val="vi-VN"/>
+              </w:rPr>
+            </w:pPr>
+            <w:r>
+              <w:rPr>
+                <w:rFonts w:ascii="Times New Roman" w:hAnsi="Times New Roman" w:cs="Times New Roman"/>
+                <w:sz w:val="26"/>
+                <w:szCs w:val="26"/>
+                <w:lang w:val="vi-VN"/>
+              </w:rPr>
+              <w:t>Dòng sự kiện chính</w:t>
+            </w:r>
+          </w:p>
+        </w:tc>
+        <w:tc>
+          <w:tcPr>
+            <w:tcW w:w="6029" w:type="dxa"/>
+          </w:tcPr>
+          <w:p>
+            <w:pPr>
+              <w:pStyle w:val="oancuaDanhsach"/>
+              <w:numPr>
+                <w:ilvl w:val="0"/>
+                <w:numId w:val="10"/>
+              </w:numPr>
+              <w:spacing w:line="360" w:lineRule="auto"/>
+              <w:cnfStyle w:val="000000000000" w:firstRow="0" w:lastRow="0" w:firstColumn="0" w:lastColumn="0" w:oddVBand="0" w:evenVBand="0" w:oddHBand="0" w:evenHBand="0" w:firstRowFirstColumn="0" w:firstRowLastColumn="0" w:lastRowFirstColumn="0" w:lastRowLastColumn="0"/>
+              <w:rPr>
+                <w:rFonts w:ascii="Times New Roman" w:hAnsi="Times New Roman" w:cs="Times New Roman"/>
+                <w:sz w:val="26"/>
+                <w:szCs w:val="26"/>
+              </w:rPr>
+            </w:pPr>
+            <w:r>
+              <w:rPr>
+                <w:rFonts w:ascii="Times New Roman" w:hAnsi="Times New Roman" w:cs="Times New Roman"/>
+                <w:sz w:val="26"/>
+                <w:szCs w:val="26"/>
+              </w:rPr>
+              <w:t>Chọn loại quảng cáo số điện thoại hoặc đối tác</w:t>
+            </w:r>
+          </w:p>
+          <w:p>
+            <w:pPr>
+              <w:pStyle w:val="oancuaDanhsach"/>
+              <w:numPr>
+                <w:ilvl w:val="0"/>
+                <w:numId w:val="10"/>
+              </w:numPr>
+              <w:spacing w:line="360" w:lineRule="auto"/>
+              <w:cnfStyle w:val="000000000000" w:firstRow="0" w:lastRow="0" w:firstColumn="0" w:lastColumn="0" w:oddVBand="0" w:evenVBand="0" w:oddHBand="0" w:evenHBand="0" w:firstRowFirstColumn="0" w:firstRowLastColumn="0" w:lastRowFirstColumn="0" w:lastRowLastColumn="0"/>
+              <w:rPr>
+                <w:rFonts w:ascii="Times New Roman" w:hAnsi="Times New Roman" w:cs="Times New Roman"/>
+                <w:sz w:val="26"/>
+                <w:szCs w:val="26"/>
+              </w:rPr>
+            </w:pPr>
+            <w:r>
+              <w:rPr>
+                <w:rFonts w:ascii="Times New Roman" w:hAnsi="Times New Roman" w:cs="Times New Roman"/>
+                <w:sz w:val="26"/>
+                <w:szCs w:val="26"/>
+              </w:rPr>
+              <w:t>Chọn tin quảng cáo</w:t>
+            </w:r>
+          </w:p>
+          <w:p>
+            <w:pPr>
+              <w:pStyle w:val="oancuaDanhsach"/>
+              <w:numPr>
+                <w:ilvl w:val="0"/>
+                <w:numId w:val="10"/>
+              </w:numPr>
+              <w:spacing w:line="360" w:lineRule="auto"/>
+              <w:cnfStyle w:val="000000000000" w:firstRow="0" w:lastRow="0" w:firstColumn="0" w:lastColumn="0" w:oddVBand="0" w:evenVBand="0" w:oddHBand="0" w:evenHBand="0" w:firstRowFirstColumn="0" w:firstRowLastColumn="0" w:lastRowFirstColumn="0" w:lastRowLastColumn="0"/>
+              <w:rPr>
+                <w:rFonts w:ascii="Times New Roman" w:hAnsi="Times New Roman" w:cs="Times New Roman"/>
+                <w:sz w:val="26"/>
+                <w:szCs w:val="26"/>
+              </w:rPr>
+            </w:pPr>
+            <w:r>
+              <w:rPr>
+                <w:rFonts w:ascii="Times New Roman" w:hAnsi="Times New Roman" w:cs="Times New Roman"/>
+                <w:sz w:val="26"/>
+                <w:szCs w:val="26"/>
+              </w:rPr>
+              <w:t>Bấm xác nhận</w:t>
+            </w:r>
+          </w:p>
+        </w:tc>
+      </w:tr>
+      <w:tr>
+        <w:trPr>
+          <w:cnfStyle w:val="000000100000" w:firstRow="0" w:lastRow="0" w:firstColumn="0" w:lastColumn="0" w:oddVBand="0" w:evenVBand="0" w:oddHBand="1" w:evenHBand="0" w:firstRowFirstColumn="0" w:firstRowLastColumn="0" w:lastRowFirstColumn="0" w:lastRowLastColumn="0"/>
+        </w:trPr>
+        <w:tc>
+          <w:tcPr>
+            <w:cnfStyle w:val="001000000000" w:firstRow="0" w:lastRow="0" w:firstColumn="1" w:lastColumn="0" w:oddVBand="0" w:evenVBand="0" w:oddHBand="0" w:evenHBand="0" w:firstRowFirstColumn="0" w:firstRowLastColumn="0" w:lastRowFirstColumn="0" w:lastRowLastColumn="0"/>
+            <w:tcW w:w="2827" w:type="dxa"/>
+          </w:tcPr>
+          <w:p>
+            <w:pPr>
+              <w:jc w:val="center"/>
+              <w:rPr>
+                <w:rFonts w:ascii="Times New Roman" w:hAnsi="Times New Roman" w:cs="Times New Roman"/>
+                <w:sz w:val="26"/>
+                <w:szCs w:val="26"/>
+                <w:lang w:val="vi-VN"/>
+              </w:rPr>
+            </w:pPr>
+            <w:r>
+              <w:rPr>
+                <w:rFonts w:ascii="Times New Roman" w:hAnsi="Times New Roman" w:cs="Times New Roman"/>
+                <w:sz w:val="26"/>
+                <w:szCs w:val="26"/>
+                <w:lang w:val="vi-VN"/>
+              </w:rPr>
+              <w:t>Dòng sự kiện phụ</w:t>
+            </w:r>
+          </w:p>
+        </w:tc>
+        <w:tc>
+          <w:tcPr>
+            <w:tcW w:w="6029" w:type="dxa"/>
+          </w:tcPr>
+          <w:p>
+            <w:pPr>
+              <w:spacing w:before="120" w:after="120" w:line="360" w:lineRule="auto"/>
+              <w:cnfStyle w:val="000000100000" w:firstRow="0" w:lastRow="0" w:firstColumn="0" w:lastColumn="0" w:oddVBand="0" w:evenVBand="0" w:oddHBand="1" w:evenHBand="0" w:firstRowFirstColumn="0" w:firstRowLastColumn="0" w:lastRowFirstColumn="0" w:lastRowLastColumn="0"/>
+              <w:rPr>
+                <w:rFonts w:ascii="Times New Roman" w:hAnsi="Times New Roman" w:cs="Times New Roman"/>
+                <w:sz w:val="26"/>
+                <w:szCs w:val="26"/>
+              </w:rPr>
+            </w:pPr>
+            <w:r>
+              <w:rPr>
+                <w:rFonts w:ascii="Times New Roman" w:hAnsi="Times New Roman" w:cs="Times New Roman"/>
+                <w:sz w:val="26"/>
+                <w:szCs w:val="26"/>
+                <w:lang w:val="vi-VN"/>
+              </w:rPr>
+              <w:t>A</w:t>
+            </w:r>
+            <w:r>
+              <w:rPr>
+                <w:rFonts w:ascii="Times New Roman" w:hAnsi="Times New Roman" w:cs="Times New Roman"/>
+                <w:sz w:val="26"/>
+                <w:szCs w:val="26"/>
+              </w:rPr>
+              <w:t>1</w:t>
+            </w:r>
+            <w:r>
+              <w:rPr>
+                <w:rFonts w:ascii="Times New Roman" w:hAnsi="Times New Roman" w:cs="Times New Roman"/>
+                <w:sz w:val="26"/>
+                <w:szCs w:val="26"/>
+                <w:lang w:val="vi-VN"/>
+              </w:rPr>
+              <w:t>:</w:t>
+            </w:r>
+            <w:r>
+              <w:rPr>
+                <w:rFonts w:ascii="Times New Roman" w:hAnsi="Times New Roman" w:cs="Times New Roman"/>
+                <w:sz w:val="26"/>
+                <w:szCs w:val="26"/>
+              </w:rPr>
+              <w:t xml:space="preserve"> nếu số điện thoại đã gửi quảng cáo trong tuần</w:t>
+            </w:r>
+            <w:r>
+              <w:rPr>
+                <w:rFonts w:ascii="Times New Roman" w:hAnsi="Times New Roman" w:cs="Times New Roman"/>
+                <w:sz w:val="26"/>
+                <w:szCs w:val="26"/>
+              </w:rPr>
+              <w:t xml:space="preserve"> hoặc hợp đồng đối tác hết hạn</w:t>
+            </w:r>
+            <w:r>
+              <w:rPr>
+                <w:rFonts w:ascii="Times New Roman" w:hAnsi="Times New Roman" w:cs="Times New Roman"/>
+                <w:sz w:val="26"/>
+                <w:szCs w:val="26"/>
+              </w:rPr>
+              <w:t xml:space="preserve"> thì thực hiện lại bước </w:t>
+            </w:r>
+            <w:r>
+              <w:rPr>
+                <w:rFonts w:ascii="Times New Roman" w:hAnsi="Times New Roman" w:cs="Times New Roman"/>
+                <w:sz w:val="26"/>
+                <w:szCs w:val="26"/>
+              </w:rPr>
+              <w:t>1</w:t>
+            </w:r>
+            <w:r>
+              <w:rPr>
+                <w:rFonts w:ascii="Times New Roman" w:hAnsi="Times New Roman" w:cs="Times New Roman"/>
+                <w:sz w:val="26"/>
+                <w:szCs w:val="26"/>
+              </w:rPr>
+              <w:t xml:space="preserve">. </w:t>
+            </w:r>
+          </w:p>
+        </w:tc>
+      </w:tr>
+      <w:tr>
+        <w:tc>
+          <w:tcPr>
+            <w:cnfStyle w:val="001000000000" w:firstRow="0" w:lastRow="0" w:firstColumn="1" w:lastColumn="0" w:oddVBand="0" w:evenVBand="0" w:oddHBand="0" w:evenHBand="0" w:firstRowFirstColumn="0" w:firstRowLastColumn="0" w:lastRowFirstColumn="0" w:lastRowLastColumn="0"/>
+            <w:tcW w:w="2827" w:type="dxa"/>
+          </w:tcPr>
+          <w:p>
+            <w:pPr>
+              <w:jc w:val="center"/>
+              <w:rPr>
+                <w:rFonts w:ascii="Times New Roman" w:hAnsi="Times New Roman" w:cs="Times New Roman"/>
+                <w:sz w:val="26"/>
+                <w:szCs w:val="26"/>
+                <w:lang w:val="vi-VN"/>
+              </w:rPr>
+            </w:pPr>
+            <w:r>
+              <w:rPr>
+                <w:rFonts w:ascii="Times New Roman" w:hAnsi="Times New Roman" w:cs="Times New Roman"/>
+                <w:sz w:val="26"/>
+                <w:szCs w:val="26"/>
+                <w:lang w:val="vi-VN"/>
+              </w:rPr>
+              <w:t>Điều kiện tiên quyết</w:t>
+            </w:r>
+          </w:p>
+        </w:tc>
+        <w:tc>
+          <w:tcPr>
+            <w:tcW w:w="6029" w:type="dxa"/>
+          </w:tcPr>
+          <w:p>
+            <w:pPr>
+              <w:cnfStyle w:val="000000000000" w:firstRow="0" w:lastRow="0" w:firstColumn="0" w:lastColumn="0" w:oddVBand="0" w:evenVBand="0" w:oddHBand="0" w:evenHBand="0" w:firstRowFirstColumn="0" w:firstRowLastColumn="0" w:lastRowFirstColumn="0" w:lastRowLastColumn="0"/>
+              <w:rPr>
+                <w:rFonts w:ascii="Times New Roman" w:hAnsi="Times New Roman" w:cs="Times New Roman"/>
+                <w:sz w:val="26"/>
+                <w:szCs w:val="26"/>
+                <w:lang w:val="vi-VN"/>
+              </w:rPr>
+            </w:pPr>
+            <w:r>
+              <w:rPr>
+                <w:rFonts w:ascii="Times New Roman" w:hAnsi="Times New Roman" w:cs="Times New Roman"/>
+                <w:sz w:val="26"/>
+                <w:szCs w:val="26"/>
+                <w:lang w:val="vi-VN"/>
+              </w:rPr>
+              <w:t>Nhân viên phải đăng nhập với tài khoản có role là quản lý</w:t>
+            </w:r>
+          </w:p>
+        </w:tc>
+      </w:tr>
+    </w:tbl>
+    <w:p>
+      <w:pPr>
+        <w:rPr>
+          <w:sz w:val="30"/>
+          <w:szCs w:val="30"/>
+        </w:rPr>
+      </w:pPr>
     </w:p>
     <w:p>
       <w:pPr>
@@ -1888,6 +4343,540 @@
     </w:lvl>
   </w:abstractNum>
   <w:abstractNum w:abstractNumId="2" w15:restartNumberingAfterBreak="0">
+    <w:nsid w:val="3068447B"/>
+    <w:multiLevelType w:val="hybridMultilevel"/>
+    <w:tmpl w:val="46CEBF2E"/>
+    <w:lvl w:ilvl="0" w:tplc="D0668ADA">
+      <w:start w:val="1"/>
+      <w:numFmt w:val="decimal"/>
+      <w:lvlText w:val="%1."/>
+      <w:lvlJc w:val="left"/>
+      <w:pPr>
+        <w:ind w:left="1177" w:hanging="360"/>
+      </w:pPr>
+      <w:rPr>
+        <w:rFonts w:hint="default"/>
+      </w:rPr>
+    </w:lvl>
+    <w:lvl w:ilvl="1" w:tplc="04090019">
+      <w:start w:val="1"/>
+      <w:numFmt w:val="lowerLetter"/>
+      <w:lvlText w:val="%2."/>
+      <w:lvlJc w:val="left"/>
+      <w:pPr>
+        <w:ind w:left="1897" w:hanging="360"/>
+      </w:pPr>
+    </w:lvl>
+    <w:lvl w:ilvl="2" w:tplc="0409001B">
+      <w:start w:val="1"/>
+      <w:numFmt w:val="lowerRoman"/>
+      <w:lvlText w:val="%3."/>
+      <w:lvlJc w:val="right"/>
+      <w:pPr>
+        <w:ind w:left="2617" w:hanging="180"/>
+      </w:pPr>
+    </w:lvl>
+    <w:lvl w:ilvl="3" w:tplc="0409000F">
+      <w:start w:val="1"/>
+      <w:numFmt w:val="decimal"/>
+      <w:lvlText w:val="%4."/>
+      <w:lvlJc w:val="left"/>
+      <w:pPr>
+        <w:ind w:left="3337" w:hanging="360"/>
+      </w:pPr>
+    </w:lvl>
+    <w:lvl w:ilvl="4" w:tplc="04090019" w:tentative="1">
+      <w:start w:val="1"/>
+      <w:numFmt w:val="lowerLetter"/>
+      <w:lvlText w:val="%5."/>
+      <w:lvlJc w:val="left"/>
+      <w:pPr>
+        <w:ind w:left="4057" w:hanging="360"/>
+      </w:pPr>
+    </w:lvl>
+    <w:lvl w:ilvl="5" w:tplc="0409001B" w:tentative="1">
+      <w:start w:val="1"/>
+      <w:numFmt w:val="lowerRoman"/>
+      <w:lvlText w:val="%6."/>
+      <w:lvlJc w:val="right"/>
+      <w:pPr>
+        <w:ind w:left="4777" w:hanging="180"/>
+      </w:pPr>
+    </w:lvl>
+    <w:lvl w:ilvl="6" w:tplc="0409000F" w:tentative="1">
+      <w:start w:val="1"/>
+      <w:numFmt w:val="decimal"/>
+      <w:lvlText w:val="%7."/>
+      <w:lvlJc w:val="left"/>
+      <w:pPr>
+        <w:ind w:left="5497" w:hanging="360"/>
+      </w:pPr>
+    </w:lvl>
+    <w:lvl w:ilvl="7" w:tplc="04090019" w:tentative="1">
+      <w:start w:val="1"/>
+      <w:numFmt w:val="lowerLetter"/>
+      <w:lvlText w:val="%8."/>
+      <w:lvlJc w:val="left"/>
+      <w:pPr>
+        <w:ind w:left="6217" w:hanging="360"/>
+      </w:pPr>
+    </w:lvl>
+    <w:lvl w:ilvl="8" w:tplc="0409001B" w:tentative="1">
+      <w:start w:val="1"/>
+      <w:numFmt w:val="lowerRoman"/>
+      <w:lvlText w:val="%9."/>
+      <w:lvlJc w:val="right"/>
+      <w:pPr>
+        <w:ind w:left="6937" w:hanging="180"/>
+      </w:pPr>
+    </w:lvl>
+  </w:abstractNum>
+  <w:abstractNum w:abstractNumId="3" w15:restartNumberingAfterBreak="0">
+    <w:nsid w:val="333A7B0D"/>
+    <w:multiLevelType w:val="hybridMultilevel"/>
+    <w:tmpl w:val="7C8CA144"/>
+    <w:lvl w:ilvl="0" w:tplc="0409000F">
+      <w:start w:val="1"/>
+      <w:numFmt w:val="decimal"/>
+      <w:lvlText w:val="%1."/>
+      <w:lvlJc w:val="left"/>
+      <w:pPr>
+        <w:ind w:left="720" w:hanging="360"/>
+      </w:pPr>
+      <w:rPr>
+        <w:rFonts w:hint="default"/>
+      </w:rPr>
+    </w:lvl>
+    <w:lvl w:ilvl="1" w:tplc="04090019" w:tentative="1">
+      <w:start w:val="1"/>
+      <w:numFmt w:val="lowerLetter"/>
+      <w:lvlText w:val="%2."/>
+      <w:lvlJc w:val="left"/>
+      <w:pPr>
+        <w:ind w:left="1440" w:hanging="360"/>
+      </w:pPr>
+    </w:lvl>
+    <w:lvl w:ilvl="2" w:tplc="0409001B" w:tentative="1">
+      <w:start w:val="1"/>
+      <w:numFmt w:val="lowerRoman"/>
+      <w:lvlText w:val="%3."/>
+      <w:lvlJc w:val="right"/>
+      <w:pPr>
+        <w:ind w:left="2160" w:hanging="180"/>
+      </w:pPr>
+    </w:lvl>
+    <w:lvl w:ilvl="3" w:tplc="0409000F" w:tentative="1">
+      <w:start w:val="1"/>
+      <w:numFmt w:val="decimal"/>
+      <w:lvlText w:val="%4."/>
+      <w:lvlJc w:val="left"/>
+      <w:pPr>
+        <w:ind w:left="2880" w:hanging="360"/>
+      </w:pPr>
+    </w:lvl>
+    <w:lvl w:ilvl="4" w:tplc="04090019" w:tentative="1">
+      <w:start w:val="1"/>
+      <w:numFmt w:val="lowerLetter"/>
+      <w:lvlText w:val="%5."/>
+      <w:lvlJc w:val="left"/>
+      <w:pPr>
+        <w:ind w:left="3600" w:hanging="360"/>
+      </w:pPr>
+    </w:lvl>
+    <w:lvl w:ilvl="5" w:tplc="0409001B" w:tentative="1">
+      <w:start w:val="1"/>
+      <w:numFmt w:val="lowerRoman"/>
+      <w:lvlText w:val="%6."/>
+      <w:lvlJc w:val="right"/>
+      <w:pPr>
+        <w:ind w:left="4320" w:hanging="180"/>
+      </w:pPr>
+    </w:lvl>
+    <w:lvl w:ilvl="6" w:tplc="0409000F" w:tentative="1">
+      <w:start w:val="1"/>
+      <w:numFmt w:val="decimal"/>
+      <w:lvlText w:val="%7."/>
+      <w:lvlJc w:val="left"/>
+      <w:pPr>
+        <w:ind w:left="5040" w:hanging="360"/>
+      </w:pPr>
+    </w:lvl>
+    <w:lvl w:ilvl="7" w:tplc="04090019" w:tentative="1">
+      <w:start w:val="1"/>
+      <w:numFmt w:val="lowerLetter"/>
+      <w:lvlText w:val="%8."/>
+      <w:lvlJc w:val="left"/>
+      <w:pPr>
+        <w:ind w:left="5760" w:hanging="360"/>
+      </w:pPr>
+    </w:lvl>
+    <w:lvl w:ilvl="8" w:tplc="0409001B" w:tentative="1">
+      <w:start w:val="1"/>
+      <w:numFmt w:val="lowerRoman"/>
+      <w:lvlText w:val="%9."/>
+      <w:lvlJc w:val="right"/>
+      <w:pPr>
+        <w:ind w:left="6480" w:hanging="180"/>
+      </w:pPr>
+    </w:lvl>
+  </w:abstractNum>
+  <w:abstractNum w:abstractNumId="4" w15:restartNumberingAfterBreak="0">
+    <w:nsid w:val="33B2637F"/>
+    <w:multiLevelType w:val="hybridMultilevel"/>
+    <w:tmpl w:val="76B0D7CE"/>
+    <w:lvl w:ilvl="0" w:tplc="0409000F">
+      <w:start w:val="1"/>
+      <w:numFmt w:val="decimal"/>
+      <w:lvlText w:val="%1."/>
+      <w:lvlJc w:val="left"/>
+      <w:pPr>
+        <w:ind w:left="720" w:hanging="360"/>
+      </w:pPr>
+      <w:rPr>
+        <w:rFonts w:hint="default"/>
+      </w:rPr>
+    </w:lvl>
+    <w:lvl w:ilvl="1" w:tplc="04090019" w:tentative="1">
+      <w:start w:val="1"/>
+      <w:numFmt w:val="lowerLetter"/>
+      <w:lvlText w:val="%2."/>
+      <w:lvlJc w:val="left"/>
+      <w:pPr>
+        <w:ind w:left="1440" w:hanging="360"/>
+      </w:pPr>
+    </w:lvl>
+    <w:lvl w:ilvl="2" w:tplc="0409001B" w:tentative="1">
+      <w:start w:val="1"/>
+      <w:numFmt w:val="lowerRoman"/>
+      <w:lvlText w:val="%3."/>
+      <w:lvlJc w:val="right"/>
+      <w:pPr>
+        <w:ind w:left="2160" w:hanging="180"/>
+      </w:pPr>
+    </w:lvl>
+    <w:lvl w:ilvl="3" w:tplc="0409000F" w:tentative="1">
+      <w:start w:val="1"/>
+      <w:numFmt w:val="decimal"/>
+      <w:lvlText w:val="%4."/>
+      <w:lvlJc w:val="left"/>
+      <w:pPr>
+        <w:ind w:left="2880" w:hanging="360"/>
+      </w:pPr>
+    </w:lvl>
+    <w:lvl w:ilvl="4" w:tplc="04090019" w:tentative="1">
+      <w:start w:val="1"/>
+      <w:numFmt w:val="lowerLetter"/>
+      <w:lvlText w:val="%5."/>
+      <w:lvlJc w:val="left"/>
+      <w:pPr>
+        <w:ind w:left="3600" w:hanging="360"/>
+      </w:pPr>
+    </w:lvl>
+    <w:lvl w:ilvl="5" w:tplc="0409001B" w:tentative="1">
+      <w:start w:val="1"/>
+      <w:numFmt w:val="lowerRoman"/>
+      <w:lvlText w:val="%6."/>
+      <w:lvlJc w:val="right"/>
+      <w:pPr>
+        <w:ind w:left="4320" w:hanging="180"/>
+      </w:pPr>
+    </w:lvl>
+    <w:lvl w:ilvl="6" w:tplc="0409000F" w:tentative="1">
+      <w:start w:val="1"/>
+      <w:numFmt w:val="decimal"/>
+      <w:lvlText w:val="%7."/>
+      <w:lvlJc w:val="left"/>
+      <w:pPr>
+        <w:ind w:left="5040" w:hanging="360"/>
+      </w:pPr>
+    </w:lvl>
+    <w:lvl w:ilvl="7" w:tplc="04090019" w:tentative="1">
+      <w:start w:val="1"/>
+      <w:numFmt w:val="lowerLetter"/>
+      <w:lvlText w:val="%8."/>
+      <w:lvlJc w:val="left"/>
+      <w:pPr>
+        <w:ind w:left="5760" w:hanging="360"/>
+      </w:pPr>
+    </w:lvl>
+    <w:lvl w:ilvl="8" w:tplc="0409001B" w:tentative="1">
+      <w:start w:val="1"/>
+      <w:numFmt w:val="lowerRoman"/>
+      <w:lvlText w:val="%9."/>
+      <w:lvlJc w:val="right"/>
+      <w:pPr>
+        <w:ind w:left="6480" w:hanging="180"/>
+      </w:pPr>
+    </w:lvl>
+  </w:abstractNum>
+  <w:abstractNum w:abstractNumId="5" w15:restartNumberingAfterBreak="0">
+    <w:nsid w:val="37242001"/>
+    <w:multiLevelType w:val="hybridMultilevel"/>
+    <w:tmpl w:val="7C8CA144"/>
+    <w:lvl w:ilvl="0" w:tplc="0409000F">
+      <w:start w:val="1"/>
+      <w:numFmt w:val="decimal"/>
+      <w:lvlText w:val="%1."/>
+      <w:lvlJc w:val="left"/>
+      <w:pPr>
+        <w:ind w:left="720" w:hanging="360"/>
+      </w:pPr>
+      <w:rPr>
+        <w:rFonts w:hint="default"/>
+      </w:rPr>
+    </w:lvl>
+    <w:lvl w:ilvl="1" w:tplc="04090019" w:tentative="1">
+      <w:start w:val="1"/>
+      <w:numFmt w:val="lowerLetter"/>
+      <w:lvlText w:val="%2."/>
+      <w:lvlJc w:val="left"/>
+      <w:pPr>
+        <w:ind w:left="1440" w:hanging="360"/>
+      </w:pPr>
+    </w:lvl>
+    <w:lvl w:ilvl="2" w:tplc="0409001B" w:tentative="1">
+      <w:start w:val="1"/>
+      <w:numFmt w:val="lowerRoman"/>
+      <w:lvlText w:val="%3."/>
+      <w:lvlJc w:val="right"/>
+      <w:pPr>
+        <w:ind w:left="2160" w:hanging="180"/>
+      </w:pPr>
+    </w:lvl>
+    <w:lvl w:ilvl="3" w:tplc="0409000F" w:tentative="1">
+      <w:start w:val="1"/>
+      <w:numFmt w:val="decimal"/>
+      <w:lvlText w:val="%4."/>
+      <w:lvlJc w:val="left"/>
+      <w:pPr>
+        <w:ind w:left="2880" w:hanging="360"/>
+      </w:pPr>
+    </w:lvl>
+    <w:lvl w:ilvl="4" w:tplc="04090019" w:tentative="1">
+      <w:start w:val="1"/>
+      <w:numFmt w:val="lowerLetter"/>
+      <w:lvlText w:val="%5."/>
+      <w:lvlJc w:val="left"/>
+      <w:pPr>
+        <w:ind w:left="3600" w:hanging="360"/>
+      </w:pPr>
+    </w:lvl>
+    <w:lvl w:ilvl="5" w:tplc="0409001B" w:tentative="1">
+      <w:start w:val="1"/>
+      <w:numFmt w:val="lowerRoman"/>
+      <w:lvlText w:val="%6."/>
+      <w:lvlJc w:val="right"/>
+      <w:pPr>
+        <w:ind w:left="4320" w:hanging="180"/>
+      </w:pPr>
+    </w:lvl>
+    <w:lvl w:ilvl="6" w:tplc="0409000F" w:tentative="1">
+      <w:start w:val="1"/>
+      <w:numFmt w:val="decimal"/>
+      <w:lvlText w:val="%7."/>
+      <w:lvlJc w:val="left"/>
+      <w:pPr>
+        <w:ind w:left="5040" w:hanging="360"/>
+      </w:pPr>
+    </w:lvl>
+    <w:lvl w:ilvl="7" w:tplc="04090019" w:tentative="1">
+      <w:start w:val="1"/>
+      <w:numFmt w:val="lowerLetter"/>
+      <w:lvlText w:val="%8."/>
+      <w:lvlJc w:val="left"/>
+      <w:pPr>
+        <w:ind w:left="5760" w:hanging="360"/>
+      </w:pPr>
+    </w:lvl>
+    <w:lvl w:ilvl="8" w:tplc="0409001B" w:tentative="1">
+      <w:start w:val="1"/>
+      <w:numFmt w:val="lowerRoman"/>
+      <w:lvlText w:val="%9."/>
+      <w:lvlJc w:val="right"/>
+      <w:pPr>
+        <w:ind w:left="6480" w:hanging="180"/>
+      </w:pPr>
+    </w:lvl>
+  </w:abstractNum>
+  <w:abstractNum w:abstractNumId="6" w15:restartNumberingAfterBreak="0">
+    <w:nsid w:val="409857E0"/>
+    <w:multiLevelType w:val="hybridMultilevel"/>
+    <w:tmpl w:val="222407EA"/>
+    <w:lvl w:ilvl="0" w:tplc="0409000F">
+      <w:start w:val="1"/>
+      <w:numFmt w:val="decimal"/>
+      <w:lvlText w:val="%1."/>
+      <w:lvlJc w:val="left"/>
+      <w:pPr>
+        <w:ind w:left="720" w:hanging="360"/>
+      </w:pPr>
+      <w:rPr>
+        <w:rFonts w:hint="default"/>
+      </w:rPr>
+    </w:lvl>
+    <w:lvl w:ilvl="1" w:tplc="04090019" w:tentative="1">
+      <w:start w:val="1"/>
+      <w:numFmt w:val="lowerLetter"/>
+      <w:lvlText w:val="%2."/>
+      <w:lvlJc w:val="left"/>
+      <w:pPr>
+        <w:ind w:left="1440" w:hanging="360"/>
+      </w:pPr>
+    </w:lvl>
+    <w:lvl w:ilvl="2" w:tplc="0409001B" w:tentative="1">
+      <w:start w:val="1"/>
+      <w:numFmt w:val="lowerRoman"/>
+      <w:lvlText w:val="%3."/>
+      <w:lvlJc w:val="right"/>
+      <w:pPr>
+        <w:ind w:left="2160" w:hanging="180"/>
+      </w:pPr>
+    </w:lvl>
+    <w:lvl w:ilvl="3" w:tplc="0409000F" w:tentative="1">
+      <w:start w:val="1"/>
+      <w:numFmt w:val="decimal"/>
+      <w:lvlText w:val="%4."/>
+      <w:lvlJc w:val="left"/>
+      <w:pPr>
+        <w:ind w:left="2880" w:hanging="360"/>
+      </w:pPr>
+    </w:lvl>
+    <w:lvl w:ilvl="4" w:tplc="04090019" w:tentative="1">
+      <w:start w:val="1"/>
+      <w:numFmt w:val="lowerLetter"/>
+      <w:lvlText w:val="%5."/>
+      <w:lvlJc w:val="left"/>
+      <w:pPr>
+        <w:ind w:left="3600" w:hanging="360"/>
+      </w:pPr>
+    </w:lvl>
+    <w:lvl w:ilvl="5" w:tplc="0409001B" w:tentative="1">
+      <w:start w:val="1"/>
+      <w:numFmt w:val="lowerRoman"/>
+      <w:lvlText w:val="%6."/>
+      <w:lvlJc w:val="right"/>
+      <w:pPr>
+        <w:ind w:left="4320" w:hanging="180"/>
+      </w:pPr>
+    </w:lvl>
+    <w:lvl w:ilvl="6" w:tplc="0409000F" w:tentative="1">
+      <w:start w:val="1"/>
+      <w:numFmt w:val="decimal"/>
+      <w:lvlText w:val="%7."/>
+      <w:lvlJc w:val="left"/>
+      <w:pPr>
+        <w:ind w:left="5040" w:hanging="360"/>
+      </w:pPr>
+    </w:lvl>
+    <w:lvl w:ilvl="7" w:tplc="04090019" w:tentative="1">
+      <w:start w:val="1"/>
+      <w:numFmt w:val="lowerLetter"/>
+      <w:lvlText w:val="%8."/>
+      <w:lvlJc w:val="left"/>
+      <w:pPr>
+        <w:ind w:left="5760" w:hanging="360"/>
+      </w:pPr>
+    </w:lvl>
+    <w:lvl w:ilvl="8" w:tplc="0409001B" w:tentative="1">
+      <w:start w:val="1"/>
+      <w:numFmt w:val="lowerRoman"/>
+      <w:lvlText w:val="%9."/>
+      <w:lvlJc w:val="right"/>
+      <w:pPr>
+        <w:ind w:left="6480" w:hanging="180"/>
+      </w:pPr>
+    </w:lvl>
+  </w:abstractNum>
+  <w:abstractNum w:abstractNumId="7" w15:restartNumberingAfterBreak="0">
+    <w:nsid w:val="45BE543C"/>
+    <w:multiLevelType w:val="hybridMultilevel"/>
+    <w:tmpl w:val="4618892C"/>
+    <w:lvl w:ilvl="0" w:tplc="0409000F">
+      <w:start w:val="1"/>
+      <w:numFmt w:val="decimal"/>
+      <w:lvlText w:val="%1."/>
+      <w:lvlJc w:val="left"/>
+      <w:pPr>
+        <w:ind w:left="720" w:hanging="360"/>
+      </w:pPr>
+      <w:rPr>
+        <w:rFonts w:hint="default"/>
+      </w:rPr>
+    </w:lvl>
+    <w:lvl w:ilvl="1" w:tplc="04090019" w:tentative="1">
+      <w:start w:val="1"/>
+      <w:numFmt w:val="lowerLetter"/>
+      <w:lvlText w:val="%2."/>
+      <w:lvlJc w:val="left"/>
+      <w:pPr>
+        <w:ind w:left="1440" w:hanging="360"/>
+      </w:pPr>
+    </w:lvl>
+    <w:lvl w:ilvl="2" w:tplc="0409001B" w:tentative="1">
+      <w:start w:val="1"/>
+      <w:numFmt w:val="lowerRoman"/>
+      <w:lvlText w:val="%3."/>
+      <w:lvlJc w:val="right"/>
+      <w:pPr>
+        <w:ind w:left="2160" w:hanging="180"/>
+      </w:pPr>
+    </w:lvl>
+    <w:lvl w:ilvl="3" w:tplc="0409000F" w:tentative="1">
+      <w:start w:val="1"/>
+      <w:numFmt w:val="decimal"/>
+      <w:lvlText w:val="%4."/>
+      <w:lvlJc w:val="left"/>
+      <w:pPr>
+        <w:ind w:left="2880" w:hanging="360"/>
+      </w:pPr>
+    </w:lvl>
+    <w:lvl w:ilvl="4" w:tplc="04090019" w:tentative="1">
+      <w:start w:val="1"/>
+      <w:numFmt w:val="lowerLetter"/>
+      <w:lvlText w:val="%5."/>
+      <w:lvlJc w:val="left"/>
+      <w:pPr>
+        <w:ind w:left="3600" w:hanging="360"/>
+      </w:pPr>
+    </w:lvl>
+    <w:lvl w:ilvl="5" w:tplc="0409001B" w:tentative="1">
+      <w:start w:val="1"/>
+      <w:numFmt w:val="lowerRoman"/>
+      <w:lvlText w:val="%6."/>
+      <w:lvlJc w:val="right"/>
+      <w:pPr>
+        <w:ind w:left="4320" w:hanging="180"/>
+      </w:pPr>
+    </w:lvl>
+    <w:lvl w:ilvl="6" w:tplc="0409000F" w:tentative="1">
+      <w:start w:val="1"/>
+      <w:numFmt w:val="decimal"/>
+      <w:lvlText w:val="%7."/>
+      <w:lvlJc w:val="left"/>
+      <w:pPr>
+        <w:ind w:left="5040" w:hanging="360"/>
+      </w:pPr>
+    </w:lvl>
+    <w:lvl w:ilvl="7" w:tplc="04090019" w:tentative="1">
+      <w:start w:val="1"/>
+      <w:numFmt w:val="lowerLetter"/>
+      <w:lvlText w:val="%8."/>
+      <w:lvlJc w:val="left"/>
+      <w:pPr>
+        <w:ind w:left="5760" w:hanging="360"/>
+      </w:pPr>
+    </w:lvl>
+    <w:lvl w:ilvl="8" w:tplc="0409001B" w:tentative="1">
+      <w:start w:val="1"/>
+      <w:numFmt w:val="lowerRoman"/>
+      <w:lvlText w:val="%9."/>
+      <w:lvlJc w:val="right"/>
+      <w:pPr>
+        <w:ind w:left="6480" w:hanging="180"/>
+      </w:pPr>
+    </w:lvl>
+  </w:abstractNum>
+  <w:abstractNum w:abstractNumId="8" w15:restartNumberingAfterBreak="0">
     <w:nsid w:val="4CC14936"/>
     <w:multiLevelType w:val="hybridMultilevel"/>
     <w:tmpl w:val="22E07264"/>
@@ -1973,6 +4962,92 @@
       <w:lvlJc w:val="right"/>
       <w:pPr>
         <w:ind w:left="6480" w:hanging="180"/>
+      </w:pPr>
+    </w:lvl>
+  </w:abstractNum>
+  <w:abstractNum w:abstractNumId="9" w15:restartNumberingAfterBreak="0">
+    <w:nsid w:val="7948215B"/>
+    <w:multiLevelType w:val="hybridMultilevel"/>
+    <w:tmpl w:val="BB4A77DE"/>
+    <w:lvl w:ilvl="0" w:tplc="0409000F">
+      <w:start w:val="1"/>
+      <w:numFmt w:val="decimal"/>
+      <w:lvlText w:val="%1."/>
+      <w:lvlJc w:val="left"/>
+      <w:pPr>
+        <w:ind w:left="3337" w:hanging="360"/>
+      </w:pPr>
+    </w:lvl>
+    <w:lvl w:ilvl="1" w:tplc="04090019" w:tentative="1">
+      <w:start w:val="1"/>
+      <w:numFmt w:val="lowerLetter"/>
+      <w:lvlText w:val="%2."/>
+      <w:lvlJc w:val="left"/>
+      <w:pPr>
+        <w:ind w:left="4057" w:hanging="360"/>
+      </w:pPr>
+    </w:lvl>
+    <w:lvl w:ilvl="2" w:tplc="0409001B" w:tentative="1">
+      <w:start w:val="1"/>
+      <w:numFmt w:val="lowerRoman"/>
+      <w:lvlText w:val="%3."/>
+      <w:lvlJc w:val="right"/>
+      <w:pPr>
+        <w:ind w:left="4777" w:hanging="180"/>
+      </w:pPr>
+    </w:lvl>
+    <w:lvl w:ilvl="3" w:tplc="0409000F" w:tentative="1">
+      <w:start w:val="1"/>
+      <w:numFmt w:val="decimal"/>
+      <w:lvlText w:val="%4."/>
+      <w:lvlJc w:val="left"/>
+      <w:pPr>
+        <w:ind w:left="5497" w:hanging="360"/>
+      </w:pPr>
+    </w:lvl>
+    <w:lvl w:ilvl="4" w:tplc="04090019" w:tentative="1">
+      <w:start w:val="1"/>
+      <w:numFmt w:val="lowerLetter"/>
+      <w:lvlText w:val="%5."/>
+      <w:lvlJc w:val="left"/>
+      <w:pPr>
+        <w:ind w:left="6217" w:hanging="360"/>
+      </w:pPr>
+    </w:lvl>
+    <w:lvl w:ilvl="5" w:tplc="0409001B" w:tentative="1">
+      <w:start w:val="1"/>
+      <w:numFmt w:val="lowerRoman"/>
+      <w:lvlText w:val="%6."/>
+      <w:lvlJc w:val="right"/>
+      <w:pPr>
+        <w:ind w:left="6937" w:hanging="180"/>
+      </w:pPr>
+    </w:lvl>
+    <w:lvl w:ilvl="6" w:tplc="0409000F" w:tentative="1">
+      <w:start w:val="1"/>
+      <w:numFmt w:val="decimal"/>
+      <w:lvlText w:val="%7."/>
+      <w:lvlJc w:val="left"/>
+      <w:pPr>
+        <w:ind w:left="7657" w:hanging="360"/>
+      </w:pPr>
+    </w:lvl>
+    <w:lvl w:ilvl="7" w:tplc="04090019" w:tentative="1">
+      <w:start w:val="1"/>
+      <w:numFmt w:val="lowerLetter"/>
+      <w:lvlText w:val="%8."/>
+      <w:lvlJc w:val="left"/>
+      <w:pPr>
+        <w:ind w:left="8377" w:hanging="360"/>
+      </w:pPr>
+    </w:lvl>
+    <w:lvl w:ilvl="8" w:tplc="0409001B" w:tentative="1">
+      <w:start w:val="1"/>
+      <w:numFmt w:val="lowerRoman"/>
+      <w:lvlText w:val="%9."/>
+      <w:lvlJc w:val="right"/>
+      <w:pPr>
+        <w:ind w:left="9097" w:hanging="180"/>
       </w:pPr>
     </w:lvl>
   </w:abstractNum>
@@ -1983,7 +5058,28 @@
     <w:abstractNumId w:val="1"/>
   </w:num>
   <w:num w:numId="3">
+    <w:abstractNumId w:val="8"/>
+  </w:num>
+  <w:num w:numId="4">
     <w:abstractNumId w:val="2"/>
+  </w:num>
+  <w:num w:numId="5">
+    <w:abstractNumId w:val="7"/>
+  </w:num>
+  <w:num w:numId="6">
+    <w:abstractNumId w:val="9"/>
+  </w:num>
+  <w:num w:numId="7">
+    <w:abstractNumId w:val="4"/>
+  </w:num>
+  <w:num w:numId="8">
+    <w:abstractNumId w:val="6"/>
+  </w:num>
+  <w:num w:numId="9">
+    <w:abstractNumId w:val="3"/>
+  </w:num>
+  <w:num w:numId="10">
+    <w:abstractNumId w:val="5"/>
   </w:num>
 </w:numbering>
 </file>
@@ -2501,6 +5597,80 @@
       </w:tcPr>
     </w:tblStylePr>
   </w:style>
+  <w:style w:type="table" w:styleId="DanhschBng4-Nhnmanh5">
+    <w:name w:val="List Table 4 Accent 5"/>
+    <w:basedOn w:val="BangThngthng"/>
+    <w:uiPriority w:val="49"/>
+    <w:rsid w:val="00E16A7A"/>
+    <w:pPr>
+      <w:spacing w:after="0" w:line="240" w:lineRule="auto"/>
+    </w:pPr>
+    <w:tblPr>
+      <w:tblStyleRowBandSize w:val="1"/>
+      <w:tblStyleColBandSize w:val="1"/>
+      <w:tblBorders>
+        <w:top w:val="single" w:sz="4" w:space="0" w:color="9CC2E5" w:themeColor="accent5" w:themeTint="99"/>
+        <w:left w:val="single" w:sz="4" w:space="0" w:color="9CC2E5" w:themeColor="accent5" w:themeTint="99"/>
+        <w:bottom w:val="single" w:sz="4" w:space="0" w:color="9CC2E5" w:themeColor="accent5" w:themeTint="99"/>
+        <w:right w:val="single" w:sz="4" w:space="0" w:color="9CC2E5" w:themeColor="accent5" w:themeTint="99"/>
+        <w:insideH w:val="single" w:sz="4" w:space="0" w:color="9CC2E5" w:themeColor="accent5" w:themeTint="99"/>
+      </w:tblBorders>
+    </w:tblPr>
+    <w:tblStylePr w:type="firstRow">
+      <w:rPr>
+        <w:b/>
+        <w:bCs/>
+        <w:color w:val="FFFFFF" w:themeColor="background1"/>
+      </w:rPr>
+      <w:tblPr/>
+      <w:tcPr>
+        <w:tcBorders>
+          <w:top w:val="single" w:sz="4" w:space="0" w:color="5B9BD5" w:themeColor="accent5"/>
+          <w:left w:val="single" w:sz="4" w:space="0" w:color="5B9BD5" w:themeColor="accent5"/>
+          <w:bottom w:val="single" w:sz="4" w:space="0" w:color="5B9BD5" w:themeColor="accent5"/>
+          <w:right w:val="single" w:sz="4" w:space="0" w:color="5B9BD5" w:themeColor="accent5"/>
+          <w:insideH w:val="nil"/>
+        </w:tcBorders>
+        <w:shd w:val="clear" w:color="auto" w:fill="5B9BD5" w:themeFill="accent5"/>
+      </w:tcPr>
+    </w:tblStylePr>
+    <w:tblStylePr w:type="lastRow">
+      <w:rPr>
+        <w:b/>
+        <w:bCs/>
+      </w:rPr>
+      <w:tblPr/>
+      <w:tcPr>
+        <w:tcBorders>
+          <w:top w:val="double" w:sz="4" w:space="0" w:color="9CC2E5" w:themeColor="accent5" w:themeTint="99"/>
+        </w:tcBorders>
+      </w:tcPr>
+    </w:tblStylePr>
+    <w:tblStylePr w:type="firstCol">
+      <w:rPr>
+        <w:b/>
+        <w:bCs/>
+      </w:rPr>
+    </w:tblStylePr>
+    <w:tblStylePr w:type="lastCol">
+      <w:rPr>
+        <w:b/>
+        <w:bCs/>
+      </w:rPr>
+    </w:tblStylePr>
+    <w:tblStylePr w:type="band1Vert">
+      <w:tblPr/>
+      <w:tcPr>
+        <w:shd w:val="clear" w:color="auto" w:fill="DEEAF6" w:themeFill="accent5" w:themeFillTint="33"/>
+      </w:tcPr>
+    </w:tblStylePr>
+    <w:tblStylePr w:type="band1Horz">
+      <w:tblPr/>
+      <w:tcPr>
+        <w:shd w:val="clear" w:color="auto" w:fill="DEEAF6" w:themeFill="accent5" w:themeFillTint="33"/>
+      </w:tcPr>
+    </w:tblStylePr>
+  </w:style>
 </w:styles>
 </file>
 

</xml_diff>